<commit_message>
Fixed numbering of figures.
</commit_message>
<xml_diff>
--- a/final-documents/physician-patient-relationship.docx
+++ b/final-documents/physician-patient-relationship.docx
@@ -9,6 +9,9 @@
         <w:spacing w:after="0" w:line="240" w:lineRule="auto"/>
       </w:pPr>
       <w:r>
+        <w:rPr>
+          <w:noProof/>
+        </w:rPr>
         <w:drawing>
           <wp:anchor distT="0" distB="0" distL="118745" distR="118745" simplePos="0" relativeHeight="251659264" behindDoc="0" locked="0" layoutInCell="1" allowOverlap="1">
             <wp:simplePos x="0" y="0"/>
@@ -54,15 +57,7 @@
         </w:drawing>
       </w:r>
       <w:r>
-        <w:t xml:space="preserve">Powering the Physician-Patient Relationship with HIE of One </w:t>
-      </w:r>
-      <w:proofErr w:type="spellStart"/>
-      <w:r>
-        <w:t>Blockchain</w:t>
-      </w:r>
-      <w:proofErr w:type="spellEnd"/>
-      <w:r>
-        <w:t xml:space="preserve"> Health IT </w:t>
+        <w:t xml:space="preserve">Powering the Physician-Patient Relationship with HIE of One Blockchain Health IT </w:t>
       </w:r>
     </w:p>
     <w:p>
@@ -90,13 +85,8 @@
       <w:pPr>
         <w:pStyle w:val="Heading1SubAuthor"/>
       </w:pPr>
-      <w:proofErr w:type="gramStart"/>
-      <w:r>
-        <w:t>by</w:t>
-      </w:r>
-      <w:proofErr w:type="gramEnd"/>
-      <w:r>
-        <w:t xml:space="preserve"> Adrian Gropper, MD</w:t>
+      <w:r>
+        <w:t>by Adrian Gropper, MD</w:t>
       </w:r>
     </w:p>
     <w:p>
@@ -166,144 +156,61 @@
         <w:rPr>
           <w:b/>
         </w:rPr>
-        <w:t>]</w:t>
-      </w:r>
-      <w:proofErr w:type="gramStart"/>
-      <w:r>
+        <w:t>];</w:t>
+      </w:r>
+    </w:p>
+    <w:p>
+      <w:pPr>
+        <w:pStyle w:val="BodyText"/>
+      </w:pPr>
+      <w:r>
+        <w:t>Together, physicians and patients steer treatment and are responsible for the vast majority of decisions, and therefore expenditures, in healthcare. Yet the technology that mediates the physician-patient relationship today is not directly purchased or controlled by either the physicians or the patients. Electronic health records and health information exchange technology are sold as strategic assets to institutions — typically very large businesses, that currently have incentives to maximize institutional growth. We seek a better balance of institutional needs with the needs of physicians and patients.</w:t>
+      </w:r>
+    </w:p>
+    <w:p>
+      <w:pPr>
+        <w:pStyle w:val="BodyText"/>
+      </w:pPr>
+      <w:r>
+        <w:t>This may also solve problems of costs. It is widely accepted that reducing healthcare cost growth requires genuine practice reform. Few institutions, however, are planning to reduce their own size. By focusing health information technology and interoperability on the physician-patient relationship we bypass the inertia of institutions, fertilize the environment for value-based payment, and optimize care options among hospitals, the community, and home, as appropriate.</w:t>
+      </w:r>
+    </w:p>
+    <w:p>
+      <w:pPr>
+        <w:pStyle w:val="BodyText"/>
+      </w:pPr>
+      <w:r>
+        <w:t>The selected technology for this is blockchain, which is recognized for its ability to empower innovators and individuals on a large scale in an institutional environment. The appropriate application of blockchain technology to health IT can shift the balance to the physician-patient relationship. It’s hard to imagine a more effective lubricant for innovation in our complex privatized healthcare system.</w:t>
+      </w:r>
+    </w:p>
+    <w:p>
+      <w:pPr>
+        <w:pStyle w:val="BodyText"/>
         <w:rPr>
           <w:b/>
         </w:rPr>
-        <w:t>;</w:t>
-      </w:r>
-      <w:proofErr w:type="gramEnd"/>
-    </w:p>
-    <w:p>
-      <w:pPr>
-        <w:pStyle w:val="BodyText"/>
-      </w:pPr>
-      <w:r>
-        <w:t xml:space="preserve">Together, physicians and patients steer treatment and are responsible for the vast majority of decisions, and therefore expenditures, in healthcare. Yet the technology that mediates the physician-patient relationship today is not directly purchased or controlled by either the physicians or the patients. Electronic health records and health information exchange technology are sold as strategic assets to institutions — typically very large </w:t>
-      </w:r>
-      <w:proofErr w:type="gramStart"/>
-      <w:r>
-        <w:t>businesses, that</w:t>
-      </w:r>
-      <w:proofErr w:type="gramEnd"/>
-      <w:r>
-        <w:t xml:space="preserve"> currently have incentives to maximize institutional growth. We seek a better balance of institutional needs with the needs of physicians and patients.</w:t>
-      </w:r>
-    </w:p>
-    <w:p>
-      <w:pPr>
-        <w:pStyle w:val="BodyText"/>
-      </w:pPr>
-      <w:r>
-        <w:t>This may also solve problems of costs. It is widely accepted that reducing healthcare cost growth requires genuine practice reform. Few institutions, however, are planning to reduce their own size. By focusing health information technology and interoperability on the physician-patient relationship we bypass the inertia of institutions, fertilize the environment for value-based payment, and optimize care options among hospitals, the community, and home, as appropriate.</w:t>
-      </w:r>
-    </w:p>
-    <w:p>
-      <w:pPr>
-        <w:pStyle w:val="BodyText"/>
-      </w:pPr>
-      <w:r>
-        <w:t xml:space="preserve">The selected technology for this is </w:t>
-      </w:r>
-      <w:proofErr w:type="spellStart"/>
-      <w:r>
-        <w:t>blockchain</w:t>
-      </w:r>
-      <w:proofErr w:type="spellEnd"/>
-      <w:r>
-        <w:t xml:space="preserve">, which is recognized for its ability to empower innovators and individuals on a large scale in an institutional environment. The appropriate application of </w:t>
-      </w:r>
-      <w:proofErr w:type="spellStart"/>
-      <w:r>
-        <w:t>blockchain</w:t>
-      </w:r>
-      <w:proofErr w:type="spellEnd"/>
-      <w:r>
-        <w:t xml:space="preserve"> technology to health IT can shift the balance to the physician-patient relationship. It’s hard to imagine a more effective lubricant for innovation in our complex privatized healthcare system.</w:t>
-      </w:r>
-    </w:p>
-    <w:p>
-      <w:pPr>
-        <w:pStyle w:val="BodyText"/>
+      </w:pPr>
+      <w:r>
         <w:rPr>
           <w:b/>
         </w:rPr>
-      </w:pPr>
-      <w:r>
-        <w:rPr>
-          <w:b/>
-        </w:rPr>
-        <w:t xml:space="preserve">Describe the value of </w:t>
-      </w:r>
-      <w:proofErr w:type="spellStart"/>
-      <w:r>
-        <w:rPr>
-          <w:b/>
-        </w:rPr>
-        <w:t>Blockchain</w:t>
-      </w:r>
-      <w:proofErr w:type="spellEnd"/>
-      <w:r>
-        <w:rPr>
-          <w:b/>
-        </w:rPr>
-        <w:t xml:space="preserve"> to the healthcare system</w:t>
-      </w:r>
-      <w:proofErr w:type="gramStart"/>
-      <w:r>
-        <w:rPr>
-          <w:b/>
-        </w:rPr>
-        <w:t>;</w:t>
-      </w:r>
-      <w:proofErr w:type="gramEnd"/>
-    </w:p>
-    <w:p>
-      <w:pPr>
-        <w:pStyle w:val="BodyText"/>
-      </w:pPr>
-      <w:proofErr w:type="spellStart"/>
-      <w:r>
-        <w:t>Blockchain</w:t>
-      </w:r>
-      <w:proofErr w:type="spellEnd"/>
-      <w:r>
-        <w:t xml:space="preserve"> has proven itself at reducing transaction costs in trading systems and expanding the accessible market for innovators. It does this by shifting power to the edges of the network: the consumers. This paper describes a standards-based way for </w:t>
-      </w:r>
-      <w:proofErr w:type="spellStart"/>
-      <w:r>
-        <w:t>blockchain</w:t>
-      </w:r>
-      <w:proofErr w:type="spellEnd"/>
-      <w:r>
-        <w:t xml:space="preserve"> to shift </w:t>
-      </w:r>
-      <w:proofErr w:type="gramStart"/>
-      <w:r>
-        <w:t>decision making</w:t>
-      </w:r>
-      <w:proofErr w:type="gramEnd"/>
-      <w:r>
-        <w:t xml:space="preserve"> and purchasing power to physicians and patients.</w:t>
-      </w:r>
-    </w:p>
-    <w:p>
-      <w:pPr>
-        <w:pStyle w:val="BodyText"/>
-      </w:pPr>
-      <w:r>
-        <w:t xml:space="preserve">Shifting control of health IT away from the hospital not only opens the market making it accessible to physicians and patients but it also opens the market for decision support at the point of care. For example, hospitals are currently reluctant to show physicians the cost of a medication or procedure when they’re about to order it. They are even less likely to present the physician with a list of alternatives. There’s also no way to independently advise the patient of out-of-pocket costs, alternative sources, and typical risks while the patient and physician are engaged in making very costly decisions. Mobile devices in the physician-patient encounter and secure </w:t>
-      </w:r>
-      <w:proofErr w:type="spellStart"/>
-      <w:r>
-        <w:t>blockchain</w:t>
-      </w:r>
-      <w:proofErr w:type="spellEnd"/>
-      <w:r>
-        <w:t xml:space="preserve"> infrastructure enable the next generation of decision support apps at the point of care.</w:t>
+        <w:t>Describe the value of Blockchain to the healthcare system;</w:t>
+      </w:r>
+    </w:p>
+    <w:p>
+      <w:pPr>
+        <w:pStyle w:val="BodyText"/>
+      </w:pPr>
+      <w:r>
+        <w:t>Blockchain has proven itself at reducing transaction costs in trading systems and expanding the accessible market for innovators. It does this by shifting power to the edges of the network: the consumers. This paper describes a standards-based way for blockchain to shift decision making and purchasing power to physicians and patients.</w:t>
+      </w:r>
+    </w:p>
+    <w:p>
+      <w:pPr>
+        <w:pStyle w:val="BodyText"/>
+      </w:pPr>
+      <w:r>
+        <w:t>Shifting control of health IT away from the hospital not only opens the market making it accessible to physicians and patients but it also opens the market for decision support at the point of care. For example, hospitals are currently reluctant to show physicians the cost of a medication or procedure when they’re about to order it. They are even less likely to present the physician with a list of alternatives. There’s also no way to independently advise the patient of out-of-pocket costs, alternative sources, and typical risks while the patient and physician are engaged in making very costly decisions. Mobile devices in the physician-patient encounter and secure blockchain infrastructure enable the next generation of decision support apps at the point of care.</w:t>
       </w:r>
     </w:p>
     <w:p>
@@ -315,150 +222,38 @@
           <w:b/>
           <w:i/>
         </w:rPr>
-        <w:t xml:space="preserve">Our project, HIE of One, (Health Information Exchange of One) shifts the trusted intermediary role away from the hospital and into the </w:t>
-      </w:r>
-      <w:proofErr w:type="spellStart"/>
-      <w:r>
+        <w:t>Our project, HIE of One, (Health Information Exchange of One) shifts the trusted intermediary role away from the hospital and into the blockchain. The blockchain can also provide the link between physician credentials and patient identity.</w:t>
+      </w:r>
+    </w:p>
+    <w:p>
+      <w:pPr>
+        <w:pStyle w:val="BodyText"/>
+      </w:pPr>
+      <w:r>
+        <w:t>In the current health IT architecture, the hospital is responsible for both credentialing the individuals and securing the protected health information (PHI). In the HIE of One architecture, credentialing is done by institutions such as medical societies or state agencies that do not have or want access to PHI. Identity of physicians and of patients is managed on the blockchain without placing any PHI on the blockchain. (N.B. Identity is a write-seldom-read-mostly application that’s ideally suited for the write-seldom-read-mostly character of the blockchain, where proof-of-work is only required to create or update an identity but use of the identity essentially costs nothing.) Finally, the PHI in the HIE of One model stays in place wherever it was generated or is most convenient. HIE of One works with PHI in institutional EHRs, PHRs, regional health information databases, cloud wellness services, or the Precision Medicine Initiative.</w:t>
+      </w:r>
+    </w:p>
+    <w:p>
+      <w:pPr>
+        <w:pStyle w:val="BodyText"/>
+      </w:pPr>
+      <w:r>
+        <w:t>HIE of One links patient PHI to blockchain identities and blockchain identities to verified credential provider institutions that don’t have PHI and don’t want the liability of PHI. This not only lowers transaction costs but it improves security for all participants. Data moves under the control of blockchain-mediated identity and trust.</w:t>
+      </w:r>
+    </w:p>
+    <w:p>
+      <w:pPr>
+        <w:pStyle w:val="BodyText"/>
         <w:rPr>
           <w:b/>
-          <w:i/>
-        </w:rPr>
-        <w:t>blockchain</w:t>
-      </w:r>
-      <w:proofErr w:type="spellEnd"/>
+        </w:rPr>
+      </w:pPr>
       <w:r>
         <w:rPr>
           <w:b/>
-          <w:i/>
-        </w:rPr>
-        <w:t xml:space="preserve">. The </w:t>
-      </w:r>
-      <w:proofErr w:type="spellStart"/>
-      <w:r>
-        <w:rPr>
-          <w:b/>
-          <w:i/>
-        </w:rPr>
-        <w:t>blockchain</w:t>
-      </w:r>
-      <w:proofErr w:type="spellEnd"/>
-      <w:r>
-        <w:rPr>
-          <w:b/>
-          <w:i/>
-        </w:rPr>
-        <w:t xml:space="preserve"> can also provide the link between physician credentials and patient identity.</w:t>
-      </w:r>
-    </w:p>
-    <w:p>
-      <w:pPr>
-        <w:pStyle w:val="BodyText"/>
-      </w:pPr>
-      <w:r>
-        <w:t xml:space="preserve">In the current health IT architecture, the hospital is responsible for both credentialing the individuals and securing the protected health information (PHI). In the HIE of One architecture, credentialing is done by institutions such as medical societies or state agencies that do not have or want access to PHI. Identity of physicians and of patients is managed on the </w:t>
-      </w:r>
-      <w:proofErr w:type="spellStart"/>
-      <w:r>
-        <w:t>blockchain</w:t>
-      </w:r>
-      <w:proofErr w:type="spellEnd"/>
-      <w:r>
-        <w:t xml:space="preserve"> without placing any PHI on the </w:t>
-      </w:r>
-      <w:proofErr w:type="spellStart"/>
-      <w:r>
-        <w:t>blockchain</w:t>
-      </w:r>
-      <w:proofErr w:type="spellEnd"/>
-      <w:r>
-        <w:t xml:space="preserve">. (N.B. Identity is a write-seldom-read-mostly application that’s ideally suited for the write-seldom-read-mostly character of the </w:t>
-      </w:r>
-      <w:proofErr w:type="spellStart"/>
-      <w:r>
-        <w:t>blockchain</w:t>
-      </w:r>
-      <w:proofErr w:type="spellEnd"/>
-      <w:r>
-        <w:t xml:space="preserve">, where proof-of-work is only required to create or update an identity but use of the identity essentially costs nothing.) Finally, the PHI in the HIE of One model stays in place wherever it was generated or is most convenient. HIE of One works with PHI in institutional </w:t>
-      </w:r>
-      <w:proofErr w:type="spellStart"/>
-      <w:r>
-        <w:t>EHRs</w:t>
-      </w:r>
-      <w:proofErr w:type="spellEnd"/>
-      <w:r>
-        <w:t xml:space="preserve">, </w:t>
-      </w:r>
-      <w:proofErr w:type="spellStart"/>
-      <w:r>
-        <w:t>PHRs</w:t>
-      </w:r>
-      <w:proofErr w:type="spellEnd"/>
-      <w:r>
-        <w:t>, regional health information databases, cloud wellness services, or the Precision Medicine Initiative.</w:t>
-      </w:r>
-    </w:p>
-    <w:p>
-      <w:pPr>
-        <w:pStyle w:val="BodyText"/>
-      </w:pPr>
-      <w:r>
-        <w:t xml:space="preserve">HIE of One links patient PHI to </w:t>
-      </w:r>
-      <w:proofErr w:type="spellStart"/>
-      <w:r>
-        <w:t>blockchain</w:t>
-      </w:r>
-      <w:proofErr w:type="spellEnd"/>
-      <w:r>
-        <w:t xml:space="preserve"> identities and </w:t>
-      </w:r>
-      <w:proofErr w:type="spellStart"/>
-      <w:r>
-        <w:t>blockchain</w:t>
-      </w:r>
-      <w:proofErr w:type="spellEnd"/>
-      <w:r>
-        <w:t xml:space="preserve"> identities to verified credential provider institutions that don’t have PHI and don’t want the liability of PHI. This not only lowers transaction costs but it improves security for all participants. Data moves under the control of </w:t>
-      </w:r>
-      <w:proofErr w:type="spellStart"/>
-      <w:r>
-        <w:t>blockchain</w:t>
-      </w:r>
-      <w:proofErr w:type="spellEnd"/>
-      <w:r>
-        <w:t>-mediated identity and trust.</w:t>
-      </w:r>
-    </w:p>
-    <w:p>
-      <w:pPr>
-        <w:pStyle w:val="BodyText"/>
-        <w:rPr>
-          <w:b/>
-        </w:rPr>
-      </w:pPr>
-      <w:r>
-        <w:rPr>
-          <w:b/>
-        </w:rPr>
-        <w:t xml:space="preserve">Identify potential gaps in standards created and/or resolved by </w:t>
-      </w:r>
-      <w:proofErr w:type="spellStart"/>
-      <w:r>
-        <w:rPr>
-          <w:b/>
-        </w:rPr>
-        <w:t>Blockchain</w:t>
-      </w:r>
-      <w:proofErr w:type="spellEnd"/>
-      <w:proofErr w:type="gramStart"/>
-      <w:r>
-        <w:rPr>
-          <w:b/>
-        </w:rPr>
-        <w:t>;</w:t>
-      </w:r>
-      <w:proofErr w:type="gramEnd"/>
+        </w:rPr>
+        <w:t>Identify potential gaps in standards created and/or resolved by Blockchain;</w:t>
+      </w:r>
     </w:p>
     <w:p>
       <w:pPr>
@@ -473,15 +268,7 @@
         <w:pStyle w:val="BodyText"/>
       </w:pPr>
       <w:r>
-        <w:t xml:space="preserve">High-level panels including PCAST and JASON concluded that separating access control from PHI stewardship </w:t>
-      </w:r>
-      <w:proofErr w:type="gramStart"/>
-      <w:r>
-        <w:t>will</w:t>
-      </w:r>
-      <w:proofErr w:type="gramEnd"/>
-      <w:r>
-        <w:t xml:space="preserve"> be necessary to achieve interoperability at scale. But this goes against the current role of hospitals as combined holders and controllers of PHI. The gaps in current standards are not incidental. They are the result of an imbalance of IT purchasing power in favor of hospitals and their EHR vendors.</w:t>
+        <w:t>High-level panels including PCAST and JASON concluded that separating access control from PHI stewardship will be necessary to achieve interoperability at scale. But this goes against the current role of hospitals as combined holders and controllers of PHI. The gaps in current standards are not incidental. They are the result of an imbalance of IT purchasing power in favor of hospitals and their EHR vendors.</w:t>
       </w:r>
     </w:p>
     <w:p>
@@ -496,29 +283,8 @@
       <w:pPr>
         <w:pStyle w:val="BodyText"/>
       </w:pPr>
-      <w:proofErr w:type="spellStart"/>
-      <w:r>
-        <w:t>Blockchain</w:t>
-      </w:r>
-      <w:proofErr w:type="spellEnd"/>
-      <w:r>
-        <w:t xml:space="preserve"> has some established identity standards that allow users to reliably maintain the integrity and accessibility of individual “wallets” but there are gaps in linking the cryptographic identity of </w:t>
-      </w:r>
-      <w:proofErr w:type="spellStart"/>
-      <w:r>
-        <w:t>blockchains</w:t>
-      </w:r>
-      <w:proofErr w:type="spellEnd"/>
-      <w:r>
-        <w:t xml:space="preserve"> to single-sign-on standards like </w:t>
-      </w:r>
-      <w:proofErr w:type="spellStart"/>
-      <w:r>
-        <w:t>OpenID</w:t>
-      </w:r>
-      <w:proofErr w:type="spellEnd"/>
-      <w:r>
-        <w:t xml:space="preserve"> Connect [</w:t>
+      <w:r>
+        <w:t>Blockchain has some established identity standards that allow users to reliably maintain the integrity and accessibility of individual “wallets” but there are gaps in linking the cryptographic identity of blockchains to single-sign-on standards like OpenID Connect [</w:t>
       </w:r>
       <w:hyperlink w:anchor="8x0fnt7t7hmv">
         <w:r>
@@ -550,23 +316,7 @@
         <w:pStyle w:val="BodyText"/>
       </w:pPr>
       <w:r>
-        <w:t xml:space="preserve">HIE of One is working with multiple </w:t>
-      </w:r>
-      <w:proofErr w:type="spellStart"/>
-      <w:r>
-        <w:t>blockchains</w:t>
-      </w:r>
-      <w:proofErr w:type="spellEnd"/>
-      <w:r>
-        <w:t xml:space="preserve"> under the auspices of the World Wide Web Consortium (W3C) to advance </w:t>
-      </w:r>
-      <w:proofErr w:type="spellStart"/>
-      <w:r>
-        <w:t>blockchain</w:t>
-      </w:r>
-      <w:proofErr w:type="spellEnd"/>
-      <w:r>
-        <w:t xml:space="preserve"> ID standards [</w:t>
+        <w:t>HIE of One is working with multiple blockchains under the auspices of the World Wide Web Consortium (W3C) to advance blockchain ID standards [</w:t>
       </w:r>
       <w:hyperlink w:anchor="mw2bqvqj9yej">
         <w:r>
@@ -578,15 +328,7 @@
         </w:r>
       </w:hyperlink>
       <w:r>
-        <w:t xml:space="preserve">] and to align them with the </w:t>
-      </w:r>
-      <w:proofErr w:type="spellStart"/>
-      <w:r>
-        <w:t>OpenID</w:t>
-      </w:r>
-      <w:proofErr w:type="spellEnd"/>
-      <w:r>
-        <w:t xml:space="preserve"> Connect capability already in HIE of One [</w:t>
+        <w:t>] and to align them with the OpenID Connect capability already in HIE of One [</w:t>
       </w:r>
       <w:hyperlink w:anchor="gro3ulf5mokx">
         <w:r>
@@ -598,15 +340,7 @@
         </w:r>
       </w:hyperlink>
       <w:r>
-        <w:t xml:space="preserve">] and our FHIR-standard </w:t>
-      </w:r>
-      <w:proofErr w:type="spellStart"/>
-      <w:r>
-        <w:t>EHRs</w:t>
-      </w:r>
-      <w:proofErr w:type="spellEnd"/>
-      <w:r>
-        <w:t xml:space="preserve"> [</w:t>
+        <w:t>] and our FHIR-standard EHRs [</w:t>
       </w:r>
       <w:hyperlink w:anchor="rdl5bwhb39xp">
         <w:r>
@@ -618,31 +352,7 @@
         </w:r>
       </w:hyperlink>
       <w:r>
-        <w:t xml:space="preserve">]. The initial demo of HIE of One based on HL7 FHIR - </w:t>
-      </w:r>
-      <w:proofErr w:type="spellStart"/>
-      <w:r>
-        <w:t>OpenID</w:t>
-      </w:r>
-      <w:proofErr w:type="spellEnd"/>
-      <w:r>
-        <w:t xml:space="preserve"> Connect - </w:t>
-      </w:r>
-      <w:proofErr w:type="spellStart"/>
-      <w:r>
-        <w:t>Kantara</w:t>
-      </w:r>
-      <w:proofErr w:type="spellEnd"/>
-      <w:r>
-        <w:t xml:space="preserve"> UMA standards was made to the </w:t>
-      </w:r>
-      <w:proofErr w:type="spellStart"/>
-      <w:r>
-        <w:t>OpenID</w:t>
-      </w:r>
-      <w:proofErr w:type="spellEnd"/>
-      <w:r>
-        <w:t xml:space="preserve"> HEART workgroup in February 2016 [</w:t>
+        <w:t>]. The initial demo of HIE of One based on HL7 FHIR - OpenID Connect - Kantara UMA standards was made to the OpenID HEART workgroup in February 2016 [</w:t>
       </w:r>
       <w:hyperlink w:anchor="s75t8r2tkzsq">
         <w:r>
@@ -662,15 +372,7 @@
         <w:pStyle w:val="BodyText"/>
       </w:pPr>
       <w:r>
-        <w:t xml:space="preserve">To fill the </w:t>
-      </w:r>
-      <w:proofErr w:type="spellStart"/>
-      <w:r>
-        <w:t>blockchain</w:t>
-      </w:r>
-      <w:proofErr w:type="spellEnd"/>
-      <w:r>
-        <w:t xml:space="preserve"> identity standards gap we are now working with the W3C Web Authentication [</w:t>
+        <w:t>To fill the blockchain identity standards gap we are now working with the W3C Web Authentication [</w:t>
       </w:r>
       <w:hyperlink w:anchor="p1egpr8kfr60">
         <w:r>
@@ -706,15 +408,7 @@
         </w:r>
       </w:hyperlink>
       <w:r>
-        <w:t xml:space="preserve">] standards workgroups along with the W3C </w:t>
-      </w:r>
-      <w:proofErr w:type="spellStart"/>
-      <w:r>
-        <w:t>Blockchain</w:t>
-      </w:r>
-      <w:proofErr w:type="spellEnd"/>
-      <w:r>
-        <w:t xml:space="preserve"> Community [</w:t>
+        <w:t>] standards workgroups along with the W3C Blockchain Community [</w:t>
       </w:r>
       <w:hyperlink w:anchor="xi1ee8x3ssx5">
         <w:r>
@@ -781,53 +475,15 @@
         <w:rPr>
           <w:b/>
         </w:rPr>
-        <w:t xml:space="preserve">Discuss the effectiveness of </w:t>
-      </w:r>
-      <w:proofErr w:type="spellStart"/>
-      <w:r>
-        <w:rPr>
-          <w:b/>
-        </w:rPr>
-        <w:t>Blockchain</w:t>
-      </w:r>
-      <w:proofErr w:type="spellEnd"/>
-      <w:r>
-        <w:rPr>
-          <w:b/>
-        </w:rPr>
-        <w:t xml:space="preserve"> to function in the “real world.”</w:t>
-      </w:r>
-    </w:p>
-    <w:p>
-      <w:pPr>
-        <w:pStyle w:val="BodyText"/>
-      </w:pPr>
-      <w:r>
-        <w:t xml:space="preserve">Managing </w:t>
-      </w:r>
-      <w:proofErr w:type="spellStart"/>
-      <w:r>
-        <w:t>blockchain</w:t>
-      </w:r>
-      <w:proofErr w:type="spellEnd"/>
-      <w:r>
-        <w:t xml:space="preserve"> private keys is the core of </w:t>
-      </w:r>
-      <w:proofErr w:type="spellStart"/>
-      <w:r>
-        <w:t>blockchain</w:t>
-      </w:r>
-      <w:proofErr w:type="spellEnd"/>
-      <w:r>
-        <w:t xml:space="preserve"> wallet functionality, demonstrating its effectiveness via “real world” experience. The use of private keys for identity authentication has been shown at scale by the FIDO Alliance products and is being adopted as </w:t>
-      </w:r>
-      <w:proofErr w:type="spellStart"/>
-      <w:r>
-        <w:t>WebAuthn</w:t>
-      </w:r>
-      <w:proofErr w:type="spellEnd"/>
-      <w:r>
-        <w:t xml:space="preserve"> / FIDO 2.0 by the W3C [</w:t>
+        <w:t>Discuss the effectiveness of Blockchain to function in the “real world.”</w:t>
+      </w:r>
+    </w:p>
+    <w:p>
+      <w:pPr>
+        <w:pStyle w:val="BodyText"/>
+      </w:pPr>
+      <w:r>
+        <w:t>Managing blockchain private keys is the core of blockchain wallet functionality, demonstrating its effectiveness via “real world” experience. The use of private keys for identity authentication has been shown at scale by the FIDO Alliance products and is being adopted as WebAuthn / FIDO 2.0 by the W3C [</w:t>
       </w:r>
       <w:hyperlink w:anchor="p1egpr8kfr60">
         <w:r>
@@ -859,31 +515,7 @@
         <w:pStyle w:val="BodyText"/>
       </w:pPr>
       <w:r>
-        <w:t xml:space="preserve">The effectiveness of managing </w:t>
-      </w:r>
-      <w:proofErr w:type="spellStart"/>
-      <w:r>
-        <w:t>blockchain</w:t>
-      </w:r>
-      <w:proofErr w:type="spellEnd"/>
-      <w:r>
-        <w:t xml:space="preserve"> identity in the “real world” has not been established, but second-generation systems already exist and two vendors (one </w:t>
-      </w:r>
-      <w:proofErr w:type="spellStart"/>
-      <w:r>
-        <w:t>Bitcoin</w:t>
-      </w:r>
-      <w:proofErr w:type="spellEnd"/>
-      <w:r>
-        <w:t xml:space="preserve">-based and the other </w:t>
-      </w:r>
-      <w:proofErr w:type="spellStart"/>
-      <w:r>
-        <w:t>Ethereum</w:t>
-      </w:r>
-      <w:proofErr w:type="spellEnd"/>
-      <w:r>
-        <w:t>-based) have been selected for integration with the Microsoft Azure cloud platform [</w:t>
+        <w:t>The effectiveness of managing blockchain identity in the “real world” has not been established, but second-generation systems already exist and two vendors (one Bitcoin-based and the other Ethereum-based) have been selected for integration with the Microsoft Azure cloud platform [</w:t>
       </w:r>
       <w:hyperlink w:anchor="5vlj1rgdk1pj">
         <w:r>
@@ -895,15 +527,7 @@
         </w:r>
       </w:hyperlink>
       <w:r>
-        <w:t xml:space="preserve">]. </w:t>
-      </w:r>
-      <w:proofErr w:type="spellStart"/>
-      <w:r>
-        <w:t>Blockchain</w:t>
-      </w:r>
-      <w:proofErr w:type="spellEnd"/>
-      <w:r>
-        <w:t xml:space="preserve"> ID has been broadly available for over a year. [</w:t>
+        <w:t>]. Blockchain ID has been broadly available for over a year. [</w:t>
       </w:r>
       <w:hyperlink w:anchor="h7fwq9p96fma">
         <w:r>
@@ -935,23 +559,7 @@
         </w:r>
       </w:hyperlink>
       <w:r>
-        <w:t xml:space="preserve">] does not store or manage PHI on the </w:t>
-      </w:r>
-      <w:proofErr w:type="spellStart"/>
-      <w:r>
-        <w:t>blockchain</w:t>
-      </w:r>
-      <w:proofErr w:type="spellEnd"/>
-      <w:r>
-        <w:t xml:space="preserve">. Thus, it avoids serious privacy and scalability issues with </w:t>
-      </w:r>
-      <w:proofErr w:type="spellStart"/>
-      <w:r>
-        <w:t>blockchain</w:t>
-      </w:r>
-      <w:proofErr w:type="spellEnd"/>
-      <w:r>
-        <w:t xml:space="preserve"> technology. The HIE of One system uses FHIR [</w:t>
+        <w:t>] does not store or manage PHI on the blockchain. Thus, it avoids serious privacy and scalability issues with blockchain technology. The HIE of One system uses FHIR [</w:t>
       </w:r>
       <w:hyperlink w:anchor="opcyeofkuhfg">
         <w:r>
@@ -974,13 +582,8 @@
           <w:t>17</w:t>
         </w:r>
       </w:hyperlink>
-      <w:proofErr w:type="gramStart"/>
-      <w:r>
-        <w:t>] ,</w:t>
-      </w:r>
-      <w:proofErr w:type="gramEnd"/>
-      <w:r>
-        <w:t xml:space="preserve"> and UMA [</w:t>
+      <w:r>
+        <w:t>] , and UMA [</w:t>
       </w:r>
       <w:hyperlink w:anchor="h7yt9973qtzk">
         <w:r>
@@ -1024,15 +627,7 @@
         <w:pStyle w:val="BodyText"/>
       </w:pPr>
       <w:r>
-        <w:t xml:space="preserve">The link between the user ID of physicians and patients and the PHI is managed by </w:t>
-      </w:r>
-      <w:proofErr w:type="spellStart"/>
-      <w:r>
-        <w:t>OpenID</w:t>
-      </w:r>
-      <w:proofErr w:type="spellEnd"/>
-      <w:r>
-        <w:t xml:space="preserve"> Connect in HIE of One. The effectiveness of this approach has had extensive real-world proof by Google [</w:t>
+        <w:t>The link between the user ID of physicians and patients and the PHI is managed by OpenID Connect in HIE of One. The effectiveness of this approach has had extensive real-world proof by Google [</w:t>
       </w:r>
       <w:hyperlink w:anchor="wswbxpkj0ohr">
         <w:r>
@@ -1064,55 +659,7 @@
         <w:pStyle w:val="BodyText"/>
       </w:pPr>
       <w:r>
-        <w:t xml:space="preserve">In summary, the HIE of One approach uses </w:t>
-      </w:r>
-      <w:proofErr w:type="spellStart"/>
-      <w:r>
-        <w:t>blockchain</w:t>
-      </w:r>
-      <w:proofErr w:type="spellEnd"/>
-      <w:r>
-        <w:t xml:space="preserve"> conservatively for ID only and leverages the vast experience with OAuth2 and </w:t>
-      </w:r>
-      <w:proofErr w:type="spellStart"/>
-      <w:r>
-        <w:t>OpenID</w:t>
-      </w:r>
-      <w:proofErr w:type="spellEnd"/>
-      <w:r>
-        <w:t xml:space="preserve"> Connect to minimize the deployment risk. </w:t>
-      </w:r>
-      <w:proofErr w:type="spellStart"/>
-      <w:r>
-        <w:t>Blockchain</w:t>
-      </w:r>
-      <w:proofErr w:type="spellEnd"/>
-      <w:r>
-        <w:t xml:space="preserve"> ID is very low cost, on the order of pennies for account creation or changes of key attributes. Because our approach to PHI management does not modify the </w:t>
-      </w:r>
-      <w:proofErr w:type="spellStart"/>
-      <w:r>
-        <w:t>blockchain</w:t>
-      </w:r>
-      <w:proofErr w:type="spellEnd"/>
-      <w:r>
-        <w:t xml:space="preserve"> at all, it adds no proof-of-work cost and is therefore as cost-effective as any FHIR / </w:t>
-      </w:r>
-      <w:proofErr w:type="spellStart"/>
-      <w:r>
-        <w:t>OAuth</w:t>
-      </w:r>
-      <w:proofErr w:type="spellEnd"/>
-      <w:r>
-        <w:t xml:space="preserve"> data management scheme. HIE of One transaction costs will benefit from the large scale of FHIR APIs in general, in a way that proprietary PHI management APIs on or off the </w:t>
-      </w:r>
-      <w:proofErr w:type="spellStart"/>
-      <w:r>
-        <w:t>blockchain</w:t>
-      </w:r>
-      <w:proofErr w:type="spellEnd"/>
-      <w:r>
-        <w:t xml:space="preserve"> cannot.</w:t>
+        <w:t>In summary, the HIE of One approach uses blockchain conservatively for ID only and leverages the vast experience with OAuth2 and OpenID Connect to minimize the deployment risk. Blockchain ID is very low cost, on the order of pennies for account creation or changes of key attributes. Because our approach to PHI management does not modify the blockchain at all, it adds no proof-of-work cost and is therefore as cost-effective as any FHIR / OAuth data management scheme. HIE of One transaction costs will benefit from the large scale of FHIR APIs in general, in a way that proprietary PHI management APIs on or off the blockchain cannot.</w:t>
       </w:r>
     </w:p>
     <w:p>
@@ -1126,69 +673,42 @@
         <w:rPr>
           <w:b/>
         </w:rPr>
-        <w:t xml:space="preserve">Discuss how </w:t>
-      </w:r>
-      <w:proofErr w:type="spellStart"/>
-      <w:r>
+        <w:t>Discuss how Blockchain links to the stated objectives and national priorities.</w:t>
+      </w:r>
+    </w:p>
+    <w:p>
+      <w:pPr>
+        <w:pStyle w:val="BodyText"/>
+      </w:pPr>
+      <w:r>
+        <w:t>Blockchain links the stated objectives in the Nationwide Interoperability Roadmap, PCOR, PMI, delivery system reform, and other national healthcare delivery priorities by enabling patient-directed exchange in a cost-effective and scalable way.</w:t>
+      </w:r>
+    </w:p>
+    <w:p>
+      <w:pPr>
+        <w:pStyle w:val="BodyText"/>
+      </w:pPr>
+      <w:r>
+        <w:t>PMI, PCOR, and the Nationwide Interoperability Roadmap already recognize the need for patient-directed exchange. Delivery systems reform is not directly associated with patient-directed exchange, but HIE of One uses blockchain to put control of interoperability and decision support at the point of care, in the hands of patients and physicians. As discussed at the beginning of this paper, this shift of control away from hospitals will lubricate delivery systems reform through competition and the reduction of transaction costs on a national scale.</w:t>
+      </w:r>
+    </w:p>
+    <w:p>
+      <w:pPr>
+        <w:pStyle w:val="BodyText"/>
         <w:rPr>
           <w:b/>
         </w:rPr>
-        <w:t>Blockchain</w:t>
-      </w:r>
-      <w:proofErr w:type="spellEnd"/>
+      </w:pPr>
       <w:r>
         <w:rPr>
           <w:b/>
         </w:rPr>
-        <w:t xml:space="preserve"> links to the stated objectives and national priorities.</w:t>
-      </w:r>
-    </w:p>
-    <w:p>
-      <w:pPr>
-        <w:pStyle w:val="BodyText"/>
-      </w:pPr>
-      <w:proofErr w:type="spellStart"/>
-      <w:r>
-        <w:t>Blockchain</w:t>
-      </w:r>
-      <w:proofErr w:type="spellEnd"/>
-      <w:r>
-        <w:t xml:space="preserve"> links the stated objectives in the Nationwide Interoperability Roadmap, PCOR, PMI, delivery system reform, and other national healthcare delivery priorities by enabling patient-directed exchange in a cost-effective and scalable way.</w:t>
-      </w:r>
-    </w:p>
-    <w:p>
-      <w:pPr>
-        <w:pStyle w:val="BodyText"/>
-      </w:pPr>
-      <w:r>
-        <w:t xml:space="preserve">PMI, PCOR, and the Nationwide Interoperability Roadmap already recognize the need for patient-directed exchange. Delivery systems reform is not directly associated with patient-directed exchange, but HIE of One uses </w:t>
-      </w:r>
-      <w:proofErr w:type="spellStart"/>
-      <w:r>
-        <w:t>blockchain</w:t>
-      </w:r>
-      <w:proofErr w:type="spellEnd"/>
-      <w:r>
-        <w:t xml:space="preserve"> to put control of interoperability and decision support at the point of care, in the hands of patients and physicians. As discussed at the beginning of this paper, this shift of control away from hospitals will lubricate delivery systems reform through competition and the reduction of transaction costs on a national scale.</w:t>
-      </w:r>
-    </w:p>
-    <w:p>
-      <w:pPr>
-        <w:pStyle w:val="BodyText"/>
+        <w:t>Describe the HIE of One Self-Sovereign ID Innovation</w:t>
+      </w:r>
+      <w:r>
         <w:rPr>
           <w:b/>
         </w:rPr>
-      </w:pPr>
-      <w:r>
-        <w:rPr>
-          <w:b/>
-        </w:rPr>
-        <w:t>Describe the HIE of One Self-Sovereign ID Innovation</w:t>
-      </w:r>
-      <w:r>
-        <w:rPr>
-          <w:b/>
-        </w:rPr>
         <w:t>.</w:t>
       </w:r>
     </w:p>
@@ -1197,31 +717,7 @@
         <w:pStyle w:val="BodyText"/>
       </w:pPr>
       <w:r>
-        <w:t>The current generation of standards-based identity providers (</w:t>
-      </w:r>
-      <w:proofErr w:type="spellStart"/>
-      <w:r>
-        <w:t>IdP</w:t>
-      </w:r>
-      <w:proofErr w:type="spellEnd"/>
-      <w:r>
-        <w:t xml:space="preserve">), like Google and upcoming EHR FHIR implementations, manage user authentication and reputation together in one responsible institution. This causes the </w:t>
-      </w:r>
-      <w:proofErr w:type="spellStart"/>
-      <w:r>
-        <w:t>IdP</w:t>
-      </w:r>
-      <w:proofErr w:type="spellEnd"/>
-      <w:r>
-        <w:t xml:space="preserve"> to bear the risk of a security compromise that exposes PHI resources and it requires the federated institutions to “trust” the </w:t>
-      </w:r>
-      <w:proofErr w:type="spellStart"/>
-      <w:r>
-        <w:t>IdP</w:t>
-      </w:r>
-      <w:proofErr w:type="spellEnd"/>
-      <w:r>
-        <w:t>, often a competitor. A self-sovereign ID would enable verifiable reputation and attributes of physicians and patients without any institution bearing the risk of user authentication. Management of the private key used for authentication is entirely under the control of the individual person and supports the strongest levels of non-repudiation including recently adopted EU e-IDAS regulations [</w:t>
+        <w:t>The current generation of standards-based identity providers (IdP), like Google and upcoming EHR FHIR implementations, manage user authentication and reputation together in one responsible institution. This causes the IdP to bear the risk of a security compromise that exposes PHI resources and it requires the federated institutions to “trust” the IdP, often a competitor. A self-sovereign ID would enable verifiable reputation and attributes of physicians and patients without any institution bearing the risk of user authentication. Management of the private key used for authentication is entirely under the control of the individual person and supports the strongest levels of non-repudiation including recently adopted EU e-IDAS regulations [</w:t>
       </w:r>
       <w:hyperlink w:anchor="55rk2anqb9r2">
         <w:r>
@@ -1233,15 +729,7 @@
         </w:r>
       </w:hyperlink>
       <w:r>
-        <w:t xml:space="preserve">]. With self-sovereign ID, the trust of a relying party is directly linked to an individual person’s control of a secure element without any institutional intermediary. The power of this approach has already been shown by non-institutional trust systems like </w:t>
-      </w:r>
-      <w:proofErr w:type="spellStart"/>
-      <w:r>
-        <w:t>Bitcoin</w:t>
-      </w:r>
-      <w:proofErr w:type="spellEnd"/>
-      <w:r>
-        <w:t xml:space="preserve"> and FIDO [</w:t>
+        <w:t>]. With self-sovereign ID, the trust of a relying party is directly linked to an individual person’s control of a secure element without any institutional intermediary. The power of this approach has already been shown by non-institutional trust systems like Bitcoin and FIDO [</w:t>
       </w:r>
       <w:hyperlink w:anchor="jlno2h4uxids">
         <w:r>
@@ -1260,45 +748,8 @@
       <w:pPr>
         <w:pStyle w:val="BodyText"/>
       </w:pPr>
-      <w:proofErr w:type="spellStart"/>
-      <w:r>
-        <w:t>Permissionless</w:t>
-      </w:r>
-      <w:proofErr w:type="spellEnd"/>
-      <w:r>
-        <w:t xml:space="preserve"> distributed public ledgers, like </w:t>
-      </w:r>
-      <w:proofErr w:type="spellStart"/>
-      <w:r>
-        <w:t>Bitcoin</w:t>
-      </w:r>
-      <w:proofErr w:type="spellEnd"/>
-      <w:r>
-        <w:t xml:space="preserve"> and </w:t>
-      </w:r>
-      <w:proofErr w:type="spellStart"/>
-      <w:r>
-        <w:t>Ethereum</w:t>
-      </w:r>
-      <w:proofErr w:type="spellEnd"/>
-      <w:r>
-        <w:t xml:space="preserve">, can replace some aspects of institutional trust with cryptography. In particular, a person in control of his/her private key (in the e-IDAS sense of non-repudiation of control) can authenticate </w:t>
-      </w:r>
-      <w:proofErr w:type="gramStart"/>
-      <w:r>
-        <w:t>themselves</w:t>
-      </w:r>
-      <w:proofErr w:type="gramEnd"/>
-      <w:r>
-        <w:t xml:space="preserve"> with a high level of assurance if the private key can also be associated with a trusted reputation mechanism. This paper explores the application of </w:t>
-      </w:r>
-      <w:proofErr w:type="spellStart"/>
-      <w:r>
-        <w:t>blockchains</w:t>
-      </w:r>
-      <w:proofErr w:type="spellEnd"/>
-      <w:r>
-        <w:t xml:space="preserve"> in support of more complex transactions where the participants have reputation or a verified attribute and the information exchanged is private. </w:t>
+      <w:r>
+        <w:t xml:space="preserve">Permissionless distributed public ledgers, like Bitcoin and Ethereum, can replace some aspects of institutional trust with cryptography. In particular, a person in control of his/her private key (in the e-IDAS sense of non-repudiation of control) can authenticate themselves with a high level of assurance if the private key can also be associated with a trusted reputation mechanism. This paper explores the application of blockchains in support of more complex transactions where the participants have reputation or a verified attribute and the information exchanged is private. </w:t>
       </w:r>
     </w:p>
     <w:p>
@@ -1397,15 +848,7 @@
         </w:drawing>
       </w:r>
       <w:r>
-        <w:t xml:space="preserve">We use a licensed MD writing a prescription as an example transaction. The transaction involves two self-sovereign individuals, the physician and the patient, as well as two institutions, the pharmacy and the verifier of the MD license. Success will mean that neither of the two institutions has to trust an institutional identity provider to learn about either the physician or the patient, as long as the jurisdiction they are in recognizes the authority of a </w:t>
-      </w:r>
-      <w:proofErr w:type="spellStart"/>
-      <w:r>
-        <w:t>blockchain</w:t>
-      </w:r>
-      <w:proofErr w:type="spellEnd"/>
-      <w:r>
-        <w:t>-based identity and reputation [</w:t>
+        <w:t>We use a licensed MD writing a prescription as an example transaction. The transaction involves two self-sovereign individuals, the physician and the patient, as well as two institutions, the pharmacy and the verifier of the MD license. Success will mean that neither of the two institutions has to trust an institutional identity provider to learn about either the physician or the patient, as long as the jurisdiction they are in recognizes the authority of a blockchain-based identity and reputation [</w:t>
       </w:r>
       <w:hyperlink w:anchor="isag5ve28igl">
         <w:r>
@@ -1437,23 +880,7 @@
         </w:numPr>
       </w:pPr>
       <w:r>
-        <w:t xml:space="preserve">The Licensed MD and Patient each </w:t>
-      </w:r>
-      <w:proofErr w:type="gramStart"/>
-      <w:r>
-        <w:t>has</w:t>
-      </w:r>
-      <w:proofErr w:type="gramEnd"/>
-      <w:r>
-        <w:t xml:space="preserve"> a self-sovereign </w:t>
-      </w:r>
-      <w:proofErr w:type="spellStart"/>
-      <w:r>
-        <w:t>blockchain</w:t>
-      </w:r>
-      <w:proofErr w:type="spellEnd"/>
-      <w:r>
-        <w:t xml:space="preserve"> ID.</w:t>
+        <w:t>The Licensed MD and Patient each has a self-sovereign blockchain ID.</w:t>
       </w:r>
     </w:p>
     <w:p>
@@ -1509,15 +936,7 @@
         <w:pStyle w:val="BodyText"/>
       </w:pPr>
       <w:r>
-        <w:t xml:space="preserve">Note that patient-specific protected health information (PHI) is only present in transactions 3 and 4. The Medical Society does not bear any risk of access to patient information. Transaction information is not present on the </w:t>
-      </w:r>
-      <w:proofErr w:type="spellStart"/>
-      <w:r>
-        <w:t>blockchain</w:t>
-      </w:r>
-      <w:proofErr w:type="spellEnd"/>
-      <w:r>
-        <w:t xml:space="preserve"> except optionally as a time-stamped hash representing a digital postmark as evidence in case of dispute.</w:t>
+        <w:t>Note that patient-specific protected health information (PHI) is only present in transactions 3 and 4. The Medical Society does not bear any risk of access to patient information. Transaction information is not present on the blockchain except optionally as a time-stamped hash representing a digital postmark as evidence in case of dispute.</w:t>
       </w:r>
     </w:p>
     <w:p>
@@ -1548,92 +967,23 @@
         </w:pict>
       </w:r>
       <w:r>
-        <w:t xml:space="preserve">A prescription illustrates the essential elements of identity: the MD has to have a valid license and a way to sign the transaction. The patient has to be identified in an </w:t>
-      </w:r>
-      <w:proofErr w:type="gramStart"/>
-      <w:r>
-        <w:t>accountable</w:t>
-      </w:r>
-      <w:proofErr w:type="gramEnd"/>
-      <w:r>
-        <w:t xml:space="preserve"> way either directly by the pharmacy or indirectly through the ordering physician. The transaction has to leave residual documentation acceptable in case of dispute. Finally, the contents of the transaction have to remain private to the parties directly involved. With the obvious exception of attribute verification, this paper proposes a path to meeting these requirements without recourse to hospital trust and dependency on a hospital information system. The method is based on each individual having total non-</w:t>
-      </w:r>
-      <w:proofErr w:type="spellStart"/>
-      <w:r>
-        <w:t>repudiable</w:t>
-      </w:r>
-      <w:proofErr w:type="spellEnd"/>
-      <w:r>
-        <w:t xml:space="preserve"> control over their self-sovereign support technology (SSST) and every actor having access to a distributed public ledger.</w:t>
-      </w:r>
-    </w:p>
-    <w:p>
-      <w:pPr>
-        <w:pStyle w:val="BodyText"/>
-      </w:pPr>
-      <w:proofErr w:type="spellStart"/>
-      <w:r>
-        <w:t>Blockchain</w:t>
-      </w:r>
-      <w:proofErr w:type="spellEnd"/>
-      <w:r>
-        <w:t xml:space="preserve"> technology is well suited for decentralized identity (DID) that does not depend on a centralized root of trust such as the Domain Name System or a small number of trusted registrars. DID </w:t>
-      </w:r>
-      <w:proofErr w:type="gramStart"/>
-      <w:r>
-        <w:t>extends</w:t>
-      </w:r>
-      <w:proofErr w:type="gramEnd"/>
-      <w:r>
-        <w:t xml:space="preserve"> </w:t>
-      </w:r>
-      <w:proofErr w:type="spellStart"/>
-      <w:r>
-        <w:t>blockchain</w:t>
-      </w:r>
-      <w:proofErr w:type="spellEnd"/>
-      <w:r>
-        <w:t xml:space="preserve"> methods to enable a lifelong practical and reliable identifier and attributes linked to that identifier under the self-sovereign control of the individual person. A number of DID systems based on the </w:t>
-      </w:r>
-      <w:proofErr w:type="spellStart"/>
-      <w:r>
-        <w:t>Bitcoin</w:t>
-      </w:r>
-      <w:proofErr w:type="spellEnd"/>
-      <w:r>
-        <w:t xml:space="preserve"> and </w:t>
-      </w:r>
-      <w:proofErr w:type="spellStart"/>
-      <w:r>
-        <w:t>Ethereum</w:t>
-      </w:r>
-      <w:proofErr w:type="spellEnd"/>
-      <w:r>
-        <w:t xml:space="preserve"> </w:t>
-      </w:r>
-      <w:proofErr w:type="spellStart"/>
-      <w:r>
-        <w:t>blockchains</w:t>
-      </w:r>
-      <w:proofErr w:type="spellEnd"/>
-      <w:r>
-        <w:t xml:space="preserve"> are coming on the market. This paper describes how technology under the total control of the MD and the patient respectively can leverage DID to allow for a prescription or equivalent regulated transaction.</w:t>
-      </w:r>
-    </w:p>
-    <w:p>
-      <w:pPr>
-        <w:pStyle w:val="BodyText"/>
-      </w:pPr>
-      <w:r>
-        <w:t xml:space="preserve">A typical transaction between two self-sovereign </w:t>
-      </w:r>
-      <w:proofErr w:type="spellStart"/>
-      <w:r>
-        <w:t>blockchain</w:t>
-      </w:r>
-      <w:proofErr w:type="spellEnd"/>
-      <w:r>
-        <w:t xml:space="preserve"> wallets being used as value containers is illustrated in Figure 2.</w:t>
+        <w:t>A prescription illustrates the essential elements of identity: the MD has to have a valid license and a way to sign the transaction. The patient has to be identified in an accountable way either directly by the pharmacy or indirectly through the ordering physician. The transaction has to leave residual documentation acceptable in case of dispute. Finally, the contents of the transaction have to remain private to the parties directly involved. With the obvious exception of attribute verification, this paper proposes a path to meeting these requirements without recourse to hospital trust and dependency on a hospital information system. The method is based on each individual having total non-repudiable control over their self-sovereign support technology (SSST) and every actor having access to a distributed public ledger.</w:t>
+      </w:r>
+    </w:p>
+    <w:p>
+      <w:pPr>
+        <w:pStyle w:val="BodyText"/>
+      </w:pPr>
+      <w:r>
+        <w:t>Blockchain technology is well suited for decentralized identity (DID) that does not depend on a centralized root of trust such as the Domain Name System or a small number of trusted registrars. DID extends blockchain methods to enable a lifelong practical and reliable identifier and attributes linked to that identifier under the self-sovereign control of the individual person. A number of DID systems based on the Bitcoin and Ethereum blockchains are coming on the market. This paper describes how technology under the total control of the MD and the patient respectively can leverage DID to allow for a prescription or equivalent regulated transaction.</w:t>
+      </w:r>
+    </w:p>
+    <w:p>
+      <w:pPr>
+        <w:pStyle w:val="BodyText"/>
+      </w:pPr>
+      <w:r>
+        <w:t>A typical transaction between two self-sovereign blockchain wallets being used as value containers is illustrated in Figure 2.</w:t>
       </w:r>
     </w:p>
     <w:p>
@@ -1654,15 +1004,7 @@
                     <w:pStyle w:val="Caption"/>
                   </w:pPr>
                   <w:r>
-                    <w:t xml:space="preserve">Figure 2: A </w:t>
-                  </w:r>
-                  <w:proofErr w:type="spellStart"/>
-                  <w:r>
-                    <w:t>Bitcoin</w:t>
-                  </w:r>
-                  <w:proofErr w:type="spellEnd"/>
-                  <w:r>
-                    <w:t xml:space="preserve"> transaction between two wallets</w:t>
+                    <w:t>Figure 2: A Bitcoin transaction between two wallets</w:t>
                   </w:r>
                 </w:p>
               </w:txbxContent>
@@ -1720,15 +1062,7 @@
         </w:drawing>
       </w:r>
       <w:r>
-        <w:t xml:space="preserve">SSST describes an Identity Container (Figure 3) as a combination of a mobile user interface that controls the identity and an always-connected server that stores attributes, policies, and transaction receipts associated with that identity. Attributes, typically PHI like the contents of the prescription, </w:t>
-      </w:r>
-      <w:proofErr w:type="gramStart"/>
-      <w:r>
-        <w:t>are meant to be selectively shared</w:t>
-      </w:r>
-      <w:proofErr w:type="gramEnd"/>
-      <w:r>
-        <w:t>. Policies are kept private but they control external access to attributes. Receipts are the signed result of transactions stored in case of audit or dispute.</w:t>
+        <w:t>SSST describes an Identity Container (Figure 3) as a combination of a mobile user interface that controls the identity and an always-connected server that stores attributes, policies, and transaction receipts associated with that identity. Attributes, typically PHI like the contents of the prescription, are meant to be selectively shared. Policies are kept private but they control external access to attributes. Receipts are the signed result of transactions stored in case of audit or dispute.</w:t>
       </w:r>
     </w:p>
     <w:p>
@@ -1844,15 +1178,7 @@
         </w:numPr>
       </w:pPr>
       <w:r>
-        <w:t>The MD creates a new prescription record in the patient’s SSST EHR including the patient’s DID and signs it with credentials linked to her DID. The MD’s signature is non-</w:t>
-      </w:r>
-      <w:proofErr w:type="spellStart"/>
-      <w:r>
-        <w:t>repudiable</w:t>
-      </w:r>
-      <w:proofErr w:type="spellEnd"/>
-      <w:r>
-        <w:t xml:space="preserve"> based on the mobile component of her SSST per applicable law as in e-IDAS. </w:t>
+        <w:t xml:space="preserve">The MD creates a new prescription record in the patient’s SSST EHR including the patient’s DID and signs it with credentials linked to her DID. The MD’s signature is non-repudiable based on the mobile component of her SSST per applicable law as in e-IDAS. </w:t>
       </w:r>
     </w:p>
     <w:p>
@@ -1876,23 +1202,7 @@
         </w:numPr>
       </w:pPr>
       <w:r>
-        <w:t xml:space="preserve">The patient signs-in to a pharmacy (not shown on Figure 3) with her DID </w:t>
-      </w:r>
-      <w:proofErr w:type="gramStart"/>
-      <w:r>
-        <w:t>credentials</w:t>
-      </w:r>
-      <w:proofErr w:type="gramEnd"/>
-      <w:r>
-        <w:t>. If the prescription is for a controlled substance, the patient’s prescription request is non-</w:t>
-      </w:r>
-      <w:proofErr w:type="spellStart"/>
-      <w:r>
-        <w:t>repudiable</w:t>
-      </w:r>
-      <w:proofErr w:type="spellEnd"/>
-      <w:r>
-        <w:t xml:space="preserve"> based on the mobile component of her SSST. Otherwise, the DID simply verifies that the patient that signed-in to the pharmacy matches the patient in the prescription.</w:t>
+        <w:t>The patient signs-in to a pharmacy (not shown on Figure 3) with her DID credentials. If the prescription is for a controlled substance, the patient’s prescription request is non-repudiable based on the mobile component of her SSST. Otherwise, the DID simply verifies that the patient that signed-in to the pharmacy matches the patient in the prescription.</w:t>
       </w:r>
     </w:p>
     <w:p>
@@ -2193,17 +1503,8 @@
           <w:szCs w:val="22"/>
         </w:rPr>
       </w:pPr>
-      <w:proofErr w:type="spellStart"/>
-      <w:r>
-        <w:t>OpenID</w:t>
-      </w:r>
-      <w:proofErr w:type="spellEnd"/>
-      <w:r>
-        <w:t xml:space="preserve"> </w:t>
-      </w:r>
-      <w:proofErr w:type="spellStart"/>
-      <w:r>
-        <w:t>Connect</w:t>
+      <w:r>
+        <w:t>OpenID Connect</w:t>
       </w:r>
     </w:p>
     <w:p>
@@ -2221,11 +1522,7 @@
         </w:rPr>
       </w:pPr>
       <w:r>
-        <w:t>Whitelist</w:t>
-      </w:r>
-      <w:proofErr w:type="spellEnd"/>
-      <w:r>
-        <w:t xml:space="preserve"> of federated ID providers</w:t>
+        <w:t>Whitelist of federated ID providers</w:t>
       </w:r>
     </w:p>
     <w:p>
@@ -2249,16 +1546,11 @@
         <w:t>ivacy-related server software (</w:t>
       </w:r>
       <w:r>
-        <w:t xml:space="preserve">e.g. electronic health </w:t>
-      </w:r>
-      <w:proofErr w:type="gramStart"/>
-      <w:r>
-        <w:t xml:space="preserve">record </w:t>
+        <w:t xml:space="preserve">e.g. electronic health record </w:t>
       </w:r>
       <w:r>
         <w:t>)</w:t>
       </w:r>
-      <w:proofErr w:type="gramEnd"/>
     </w:p>
     <w:p>
       <w:pPr>
@@ -2300,13 +1592,8 @@
       <w:pPr>
         <w:pStyle w:val="BodyText"/>
       </w:pPr>
-      <w:proofErr w:type="gramStart"/>
-      <w:r>
-        <w:t>SSST components will be provided by community-supported and commercial vendors</w:t>
-      </w:r>
-      <w:proofErr w:type="gramEnd"/>
-      <w:r>
-        <w:t>:</w:t>
+      <w:r>
+        <w:t>SSST components will be provided by community-supported and commercial vendors:</w:t>
       </w:r>
     </w:p>
     <w:p>
@@ -2350,14 +1637,7 @@
             <w:color w:val="1155CC"/>
             <w:u w:val="single"/>
           </w:rPr>
-          <w:t>2</w:t>
-        </w:r>
-        <w:r>
-          <w:rPr>
-            <w:color w:val="1155CC"/>
-            <w:u w:val="single"/>
-          </w:rPr>
-          <w:t>6</w:t>
+          <w:t>26</w:t>
         </w:r>
       </w:hyperlink>
       <w:r>
@@ -2405,14 +1685,9 @@
                   <w:r>
                     <w:t xml:space="preserve">Figure </w:t>
                   </w:r>
-                  <w:fldSimple w:instr=" SEQ Figure \* ARABIC ">
-                    <w:r>
-                      <w:rPr>
-                        <w:noProof/>
-                      </w:rPr>
-                      <w:t>2</w:t>
-                    </w:r>
-                  </w:fldSimple>
+                  <w:r>
+                    <w:t>4</w:t>
+                  </w:r>
                   <w:r>
                     <w:t>: The value propositions for self-sovereign support technologies</w:t>
                   </w:r>
@@ -2671,13 +1946,8 @@
       <w:r>
         <w:fldChar w:fldCharType="end"/>
       </w:r>
-      <w:proofErr w:type="gramStart"/>
-      <w:r>
-        <w:t xml:space="preserve">  W3C</w:t>
-      </w:r>
-      <w:proofErr w:type="gramEnd"/>
-      <w:r>
-        <w:t xml:space="preserve"> Editor's Draft 22 June 2016</w:t>
+      <w:r>
+        <w:t xml:space="preserve">  W3C Editor's Draft 22 June 2016</w:t>
       </w:r>
     </w:p>
     <w:bookmarkStart w:id="3" w:name="mw2bqvqj9yej" w:colFirst="0" w:colLast="0"/>
@@ -2699,28 +1969,52 @@
       <w:r>
         <w:fldChar w:fldCharType="separate"/>
       </w:r>
-      <w:proofErr w:type="spellStart"/>
       <w:r>
         <w:rPr>
           <w:color w:val="1155CC"/>
           <w:u w:val="single"/>
         </w:rPr>
-        <w:t>Blockchains</w:t>
-      </w:r>
-      <w:proofErr w:type="spellEnd"/>
+        <w:t>Blockchains and the Web Report</w:t>
+      </w:r>
+      <w:r>
+        <w:fldChar w:fldCharType="end"/>
+      </w:r>
+    </w:p>
+    <w:bookmarkStart w:id="4" w:name="gro3ulf5mokx" w:colFirst="0" w:colLast="0"/>
+    <w:bookmarkEnd w:id="4"/>
+    <w:p>
+      <w:pPr>
+        <w:pStyle w:val="BodyText"/>
+        <w:numPr>
+          <w:ilvl w:val="0"/>
+          <w:numId w:val="13"/>
+        </w:numPr>
+      </w:pPr>
+      <w:r>
+        <w:fldChar w:fldCharType="begin"/>
+      </w:r>
+      <w:r>
+        <w:instrText>HYPERLINK "https://github.com/shihjay2/hieofone-as" \h</w:instrText>
+      </w:r>
+      <w:r>
+        <w:fldChar w:fldCharType="separate"/>
+      </w:r>
       <w:r>
         <w:rPr>
           <w:color w:val="1155CC"/>
           <w:u w:val="single"/>
         </w:rPr>
-        <w:t xml:space="preserve"> and the Web Report</w:t>
+        <w:t>https://github.com/shihjay2/hieofone-as</w:t>
       </w:r>
       <w:r>
         <w:fldChar w:fldCharType="end"/>
       </w:r>
-    </w:p>
-    <w:bookmarkStart w:id="4" w:name="gro3ulf5mokx" w:colFirst="0" w:colLast="0"/>
-    <w:bookmarkEnd w:id="4"/>
+      <w:r>
+        <w:t xml:space="preserve"> </w:t>
+      </w:r>
+    </w:p>
+    <w:bookmarkStart w:id="5" w:name="rdl5bwhb39xp" w:colFirst="0" w:colLast="0"/>
+    <w:bookmarkEnd w:id="5"/>
     <w:p>
       <w:pPr>
         <w:pStyle w:val="BodyText"/>
@@ -2733,7 +2027,7 @@
         <w:fldChar w:fldCharType="begin"/>
       </w:r>
       <w:r>
-        <w:instrText>HYPERLINK "https://github.com/shihjay2/hieofone-as" \h</w:instrText>
+        <w:instrText>HYPERLINK "https://github.com/shihjay2/nosh-cs" \h</w:instrText>
       </w:r>
       <w:r>
         <w:fldChar w:fldCharType="separate"/>
@@ -2743,17 +2037,14 @@
           <w:color w:val="1155CC"/>
           <w:u w:val="single"/>
         </w:rPr>
-        <w:t>https://github.com/shihjay2/hieofone-as</w:t>
+        <w:t>NOSH Charting System</w:t>
       </w:r>
       <w:r>
         <w:fldChar w:fldCharType="end"/>
       </w:r>
-      <w:r>
-        <w:t xml:space="preserve"> </w:t>
-      </w:r>
-    </w:p>
-    <w:bookmarkStart w:id="5" w:name="rdl5bwhb39xp" w:colFirst="0" w:colLast="0"/>
-    <w:bookmarkEnd w:id="5"/>
+    </w:p>
+    <w:bookmarkStart w:id="6" w:name="s75t8r2tkzsq" w:colFirst="0" w:colLast="0"/>
+    <w:bookmarkEnd w:id="6"/>
     <w:p>
       <w:pPr>
         <w:pStyle w:val="BodyText"/>
@@ -2766,7 +2057,7 @@
         <w:fldChar w:fldCharType="begin"/>
       </w:r>
       <w:r>
-        <w:instrText>HYPERLINK "https://github.com/shihjay2/nosh-cs" \h</w:instrText>
+        <w:instrText>HYPERLINK "https://www.youtube.com/watch?v=QX2JbYg2TZI&amp;feature=youtu.be" \h</w:instrText>
       </w:r>
       <w:r>
         <w:fldChar w:fldCharType="separate"/>
@@ -2776,14 +2067,15 @@
           <w:color w:val="1155CC"/>
           <w:u w:val="single"/>
         </w:rPr>
-        <w:t>NOSH Charting System</w:t>
+        <w:t>https://www.youtube.com/watch?v=QX2JbYg2TZI&amp;feature=youtu.be</w:t>
       </w:r>
       <w:r>
         <w:fldChar w:fldCharType="end"/>
       </w:r>
-    </w:p>
-    <w:bookmarkStart w:id="6" w:name="s75t8r2tkzsq" w:colFirst="0" w:colLast="0"/>
-    <w:bookmarkEnd w:id="6"/>
+      <w:r>
+        <w:t xml:space="preserve"> </w:t>
+      </w:r>
+    </w:p>
     <w:p>
       <w:pPr>
         <w:pStyle w:val="BodyText"/>
@@ -2792,65 +2084,10 @@
           <w:numId w:val="13"/>
         </w:numPr>
       </w:pPr>
-      <w:r>
-        <w:fldChar w:fldCharType="begin"/>
-      </w:r>
-      <w:r>
-        <w:instrText>HYPERLINK "https://www.youtube.com/watch?v=QX2JbYg2TZI&amp;feature=youtu.be" \h</w:instrText>
-      </w:r>
-      <w:r>
-        <w:fldChar w:fldCharType="separate"/>
-      </w:r>
-      <w:r>
-        <w:rPr>
-          <w:color w:val="1155CC"/>
-          <w:u w:val="single"/>
-        </w:rPr>
-        <w:t>https://www.youtube.com/watch?v=QX2JbYg2TZI&amp;feature=youtu.be</w:t>
-      </w:r>
-      <w:r>
-        <w:fldChar w:fldCharType="end"/>
-      </w:r>
-      <w:r>
-        <w:t xml:space="preserve"> </w:t>
-      </w:r>
-    </w:p>
-    <w:p>
-      <w:pPr>
-        <w:pStyle w:val="BodyText"/>
-        <w:numPr>
-          <w:ilvl w:val="0"/>
-          <w:numId w:val="13"/>
-        </w:numPr>
-      </w:pPr>
       <w:bookmarkStart w:id="7" w:name="p1egpr8kfr60" w:colFirst="0" w:colLast="0"/>
       <w:bookmarkEnd w:id="7"/>
       <w:r>
-        <w:t xml:space="preserve">H. Le Van Gong, D. </w:t>
-      </w:r>
-      <w:proofErr w:type="spellStart"/>
-      <w:r>
-        <w:t>Balfanz</w:t>
-      </w:r>
-      <w:proofErr w:type="spellEnd"/>
-      <w:r>
-        <w:t xml:space="preserve">, A. </w:t>
-      </w:r>
-      <w:proofErr w:type="spellStart"/>
-      <w:r>
-        <w:t>Czeskis</w:t>
-      </w:r>
-      <w:proofErr w:type="spellEnd"/>
-      <w:r>
-        <w:t xml:space="preserve">, A. </w:t>
-      </w:r>
-      <w:proofErr w:type="spellStart"/>
-      <w:r>
-        <w:t>Birgisson</w:t>
-      </w:r>
-      <w:proofErr w:type="spellEnd"/>
-      <w:r>
-        <w:t xml:space="preserve">, J. Hodges, FIDO 2.0: Web API for accessing FIDO 2.0 credentials, World Wide Web Consortium (W3C) Member Submission, November 2015. </w:t>
+        <w:t xml:space="preserve">H. Le Van Gong, D. Balfanz, A. Czeskis, A. Birgisson, J. Hodges, FIDO 2.0: Web API for accessing FIDO 2.0 credentials, World Wide Web Consortium (W3C) Member Submission, November 2015. </w:t>
       </w:r>
       <w:hyperlink r:id="rId18">
         <w:r>
@@ -3314,76 +2551,7 @@
                     <w:t>Acknowledgements:</w:t>
                   </w:r>
                   <w:r>
-                    <w:t xml:space="preserve"> Christopher Allen, Shannon Appelcline, and Rebooting the Web of Trust, Doug </w:t>
-                  </w:r>
-                  <w:proofErr w:type="spellStart"/>
-                  <w:r>
-                    <w:t>Schepers</w:t>
-                  </w:r>
-                  <w:proofErr w:type="spellEnd"/>
-                  <w:r>
-                    <w:t xml:space="preserve">, </w:t>
-                  </w:r>
-                  <w:proofErr w:type="spellStart"/>
-                  <w:r>
-                    <w:t>Blockstack</w:t>
-                  </w:r>
-                  <w:proofErr w:type="spellEnd"/>
-                  <w:r>
-                    <w:t xml:space="preserve">, </w:t>
-                  </w:r>
-                  <w:proofErr w:type="spellStart"/>
-                  <w:r>
-                    <w:t>Consensys</w:t>
-                  </w:r>
-                  <w:proofErr w:type="spellEnd"/>
-                  <w:r>
-                    <w:t xml:space="preserve">, </w:t>
-                  </w:r>
-                  <w:proofErr w:type="spellStart"/>
-                  <w:r>
-                    <w:t>Evernym</w:t>
-                  </w:r>
-                  <w:proofErr w:type="spellEnd"/>
-                  <w:r>
-                    <w:t xml:space="preserve">, YOTI, Eve </w:t>
-                  </w:r>
-                  <w:proofErr w:type="spellStart"/>
-                  <w:r>
-                    <w:t>Maler</w:t>
-                  </w:r>
-                  <w:proofErr w:type="spellEnd"/>
-                  <w:r>
-                    <w:t xml:space="preserve"> and the </w:t>
-                  </w:r>
-                  <w:proofErr w:type="spellStart"/>
-                  <w:r>
-                    <w:t>UMAnitarians</w:t>
-                  </w:r>
-                  <w:proofErr w:type="spellEnd"/>
-                  <w:r>
-                    <w:t xml:space="preserve">, Philip Sheldrake and the </w:t>
-                  </w:r>
-                  <w:proofErr w:type="spellStart"/>
-                  <w:r>
-                    <w:t>hi</w:t>
-                  </w:r>
-                  <w:proofErr w:type="gramStart"/>
-                  <w:r>
-                    <w:t>:project</w:t>
-                  </w:r>
-                  <w:proofErr w:type="spellEnd"/>
-                  <w:proofErr w:type="gramEnd"/>
-                  <w:r>
-                    <w:t xml:space="preserve">, IIW, MITREID Connect, the VRM list, and the MIT </w:t>
-                  </w:r>
-                  <w:proofErr w:type="spellStart"/>
-                  <w:r>
-                    <w:t>Bitcoin</w:t>
-                  </w:r>
-                  <w:proofErr w:type="spellEnd"/>
-                  <w:r>
-                    <w:t xml:space="preserve"> Club as well as Michael Chen, MD who created and modified the open-source NOSH electronic health record and coded the UMA AS in support of our evolving proof-of-concept.</w:t>
+                    <w:t xml:space="preserve"> Christopher Allen, Shannon Appelcline, and Rebooting the Web of Trust, Doug Schepers, Blockstack, Consensys, Evernym, YOTI, Eve Maler and the UMAnitarians, Philip Sheldrake and the hi:project, IIW, MITREID Connect, the VRM list, and the MIT Bitcoin Club as well as Michael Chen, MD who created and modified the open-source NOSH electronic health record and coded the UMA AS in support of our evolving proof-of-concept.</w:t>
                   </w:r>
                 </w:p>
                 <w:p>
@@ -3443,45 +2611,8 @@
                     </w:rPr>
                     <w:t xml:space="preserve">Workshop Sponsors: </w:t>
                   </w:r>
-                  <w:proofErr w:type="spellStart"/>
                   <w:r>
-                    <w:t>Blockstack</w:t>
-                  </w:r>
-                  <w:proofErr w:type="spellEnd"/>
-                  <w:r>
-                    <w:t xml:space="preserve">, </w:t>
-                  </w:r>
-                  <w:proofErr w:type="spellStart"/>
-                  <w:r>
-                    <w:t>Blockstream</w:t>
-                  </w:r>
-                  <w:proofErr w:type="spellEnd"/>
-                  <w:r>
-                    <w:t xml:space="preserve">, </w:t>
-                  </w:r>
-                  <w:proofErr w:type="spellStart"/>
-                  <w:r>
-                    <w:t>Evernym</w:t>
-                  </w:r>
-                  <w:proofErr w:type="spellEnd"/>
-                  <w:r>
-                    <w:t xml:space="preserve">, IPFS, Microsoft, </w:t>
-                  </w:r>
-                  <w:proofErr w:type="spellStart"/>
-                  <w:r>
-                    <w:t>Netki</w:t>
-                  </w:r>
-                  <w:proofErr w:type="spellEnd"/>
-                  <w:r>
-                    <w:t xml:space="preserve">, </w:t>
-                  </w:r>
-                  <w:proofErr w:type="spellStart"/>
-                  <w:r>
-                    <w:t>Tierion</w:t>
-                  </w:r>
-                  <w:proofErr w:type="spellEnd"/>
-                  <w:r>
-                    <w:t>, ID2020</w:t>
+                    <w:t>Blockstack, Blockstream, Evernym, IPFS, Microsoft, Netki, Tierion, ID2020</w:t>
                   </w:r>
                 </w:p>
                 <w:p>
@@ -3503,15 +2634,7 @@
                     <w:t xml:space="preserve">Workshop Facilitators: </w:t>
                   </w:r>
                   <w:r>
-                    <w:t xml:space="preserve">Christopher Allen with graphic facilitation by Sue Shea, additional paper editorial &amp; layout by Shannon Appelcline, and additional support by </w:t>
-                  </w:r>
-                  <w:proofErr w:type="spellStart"/>
-                  <w:r>
-                    <w:t>Kiara</w:t>
-                  </w:r>
-                  <w:proofErr w:type="spellEnd"/>
-                  <w:r>
-                    <w:t xml:space="preserve"> Robles.</w:t>
+                    <w:t>Christopher Allen with graphic facilitation by Sue Shea, additional paper editorial &amp; layout by Shannon Appelcline, and additional support by Kiara Robles.</w:t>
                   </w:r>
                 </w:p>
                 <w:p>
@@ -3530,23 +2653,7 @@
                 </w:p>
                 <w:p>
                   <w:r>
-                    <w:t xml:space="preserve">The design workshop and this paper are just starting points for </w:t>
-                  </w:r>
-                  <w:proofErr w:type="gramStart"/>
-                  <w:r>
-                    <w:t>Rebooting</w:t>
-                  </w:r>
-                  <w:proofErr w:type="gramEnd"/>
-                  <w:r>
-                    <w:t xml:space="preserve"> the Web of Trust. If you have any comments, thoughts, or expansions on this paper, please post them to our </w:t>
-                  </w:r>
-                  <w:proofErr w:type="spellStart"/>
-                  <w:r>
-                    <w:t>GitHub</w:t>
-                  </w:r>
-                  <w:proofErr w:type="spellEnd"/>
-                  <w:r>
-                    <w:t xml:space="preserve"> issues page: </w:t>
+                    <w:t xml:space="preserve">The design workshop and this paper are just starting points for Rebooting the Web of Trust. If you have any comments, thoughts, or expansions on this paper, please post them to our GitHub issues page: </w:t>
                   </w:r>
                   <w:r>
                     <w:tab/>
@@ -3893,7 +3000,7 @@
         <w:rPr>
           <w:noProof/>
         </w:rPr>
-        <w:t>2</w:t>
+        <w:t>6</w:t>
       </w:r>
     </w:fldSimple>
     <w:r>
@@ -3943,50 +3050,23 @@
         <w:u w:val="single"/>
       </w:rPr>
     </w:pPr>
-    <w:r>
-      <w:rPr>
-        <w:i/>
-      </w:rPr>
-      <w:fldChar w:fldCharType="begin"/>
-    </w:r>
-    <w:r>
-      <w:rPr>
-        <w:i/>
-      </w:rPr>
-      <w:instrText>HYPERLINK "https://creativecommons.org/licenses/by/2.0/" \h</w:instrText>
-    </w:r>
-    <w:r>
-      <w:rPr>
-        <w:i/>
-      </w:rPr>
-    </w:r>
-    <w:r>
-      <w:rPr>
-        <w:i/>
-      </w:rPr>
-      <w:fldChar w:fldCharType="separate"/>
-    </w:r>
-    <w:r>
-      <w:rPr>
-        <w:i/>
-        <w:color w:val="1155CC"/>
-        <w:u w:val="single"/>
-      </w:rPr>
-      <w:t>CC BY 2.0</w:t>
-    </w:r>
-    <w:r>
-      <w:rPr>
-        <w:i/>
-      </w:rPr>
-      <w:fldChar w:fldCharType="end"/>
-    </w:r>
+    <w:hyperlink r:id="rId1">
+      <w:r>
+        <w:rPr>
+          <w:i/>
+          <w:color w:val="1155CC"/>
+          <w:u w:val="single"/>
+        </w:rPr>
+        <w:t>CC BY 2.0</w:t>
+      </w:r>
+    </w:hyperlink>
     <w:r>
       <w:rPr>
         <w:i/>
       </w:rPr>
       <w:t xml:space="preserve"> — Please find this document at </w:t>
     </w:r>
-    <w:hyperlink r:id="rId1" w:history="1">
+    <w:hyperlink r:id="rId2" w:history="1">
       <w:r>
         <w:rPr>
           <w:rStyle w:val="Hyperlink"/>

</xml_diff>

<commit_message>
Fixed flow of credits box.
</commit_message>
<xml_diff>
--- a/final-documents/physician-patient-relationship.docx
+++ b/final-documents/physician-patient-relationship.docx
@@ -2459,8 +2459,6 @@
         <w:t xml:space="preserve"> </w:t>
       </w:r>
     </w:p>
-    <w:bookmarkStart w:id="19" w:name="wswbxpkj0ohr" w:colFirst="0" w:colLast="0"/>
-    <w:bookmarkEnd w:id="19"/>
     <w:p>
       <w:pPr>
         <w:pStyle w:val="BodyText"/>
@@ -2469,45 +2467,14 @@
           <w:numId w:val="13"/>
         </w:numPr>
       </w:pPr>
-      <w:r>
-        <w:fldChar w:fldCharType="begin"/>
-      </w:r>
-      <w:r>
-        <w:instrText>HYPERLINK "https://developers.google.com/identity/protocols/OpenIDConnect" \h</w:instrText>
-      </w:r>
-      <w:r>
-        <w:fldChar w:fldCharType="separate"/>
-      </w:r>
-      <w:r>
-        <w:rPr>
-          <w:color w:val="1155CC"/>
-          <w:u w:val="single"/>
-        </w:rPr>
-        <w:t>https://developers.google.com/identity/protocols/OpenIDConnect</w:t>
-      </w:r>
-      <w:r>
-        <w:fldChar w:fldCharType="end"/>
-      </w:r>
-      <w:r>
-        <w:t xml:space="preserve"> </w:t>
-      </w:r>
-    </w:p>
-    <w:p>
-      <w:pPr>
-        <w:pStyle w:val="BodyText"/>
-        <w:numPr>
-          <w:ilvl w:val="0"/>
-          <w:numId w:val="13"/>
-        </w:numPr>
-      </w:pPr>
-      <w:bookmarkStart w:id="20" w:name="ct38l2ez24gl" w:colFirst="0" w:colLast="0"/>
-      <w:bookmarkEnd w:id="20"/>
+      <w:bookmarkStart w:id="19" w:name="wswbxpkj0ohr" w:colFirst="0" w:colLast="0"/>
+      <w:bookmarkEnd w:id="19"/>
       <w:r>
         <w:rPr>
           <w:noProof/>
         </w:rPr>
         <w:pict>
-          <v:shape id="_x0000_s1037" type="#_x0000_t202" style="position:absolute;left:0;text-align:left;margin-left:0;margin-top:87pt;width:506.3pt;height:428.5pt;z-index:251674624;visibility:visible;mso-wrap-style:square;mso-wrap-edited:f;mso-width-percent:0;mso-wrap-distance-left:9pt;mso-wrap-distance-top:0;mso-wrap-distance-right:9pt;mso-wrap-distance-bottom:0;mso-position-horizontal:absolute;mso-position-horizontal-relative:text;mso-position-vertical:absolute;mso-position-vertical-relative:text;mso-width-percent:0;mso-width-relative:page;mso-height-relative:page;v-text-anchor:top" wrapcoords="-32 0 -32 21554 21632 21554 21632 0 -32 0" o:gfxdata="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" fillcolor="white [3212]" strokecolor="black [3213]" strokeweight="1pt">
+          <v:shape id="_x0000_s1037" type="#_x0000_t202" style="position:absolute;left:0;text-align:left;margin-left:18pt;margin-top:45pt;width:506.3pt;height:428.5pt;z-index:251674624;visibility:visible;mso-wrap-style:square;mso-wrap-edited:f;mso-width-percent:0;mso-wrap-distance-left:9pt;mso-wrap-distance-top:0;mso-wrap-distance-right:9pt;mso-wrap-distance-bottom:0;mso-position-horizontal:absolute;mso-position-horizontal-relative:text;mso-position-vertical:absolute;mso-position-vertical-relative:text;mso-width-percent:0;mso-width-relative:page;mso-height-relative:page;v-text-anchor:top" wrapcoords="-32 0 -32 21554 21632 21554 21632 0 -32 0" o:gfxdata="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" fillcolor="white [3212]" strokecolor="black [3213]" strokeweight="1pt">
             <v:fill opacity="58853f"/>
             <v:shadow opacity=".75" offset="8979emu,8979emu"/>
             <v:textbox inset=",7.2pt,,7.2pt">
@@ -2727,9 +2694,42 @@
             <w:color w:val="1155CC"/>
             <w:u w:val="single"/>
           </w:rPr>
-          <w:t>http://openid.net/certification/</w:t>
+          <w:t>https://developers.google.com/identity/protocols/OpenIDConnect</w:t>
         </w:r>
       </w:hyperlink>
+      <w:r>
+        <w:t xml:space="preserve"> </w:t>
+      </w:r>
+    </w:p>
+    <w:bookmarkStart w:id="20" w:name="ct38l2ez24gl" w:colFirst="0" w:colLast="0"/>
+    <w:bookmarkEnd w:id="20"/>
+    <w:p>
+      <w:pPr>
+        <w:pStyle w:val="BodyText"/>
+        <w:numPr>
+          <w:ilvl w:val="0"/>
+          <w:numId w:val="13"/>
+        </w:numPr>
+      </w:pPr>
+      <w:r>
+        <w:fldChar w:fldCharType="begin"/>
+      </w:r>
+      <w:r>
+        <w:instrText>HYPERLINK "http://openid.net/certification/" \h</w:instrText>
+      </w:r>
+      <w:r>
+        <w:fldChar w:fldCharType="separate"/>
+      </w:r>
+      <w:r>
+        <w:rPr>
+          <w:color w:val="1155CC"/>
+          <w:u w:val="single"/>
+        </w:rPr>
+        <w:t>http://openid.net/certification/</w:t>
+      </w:r>
+      <w:r>
+        <w:fldChar w:fldCharType="end"/>
+      </w:r>
       <w:r>
         <w:t xml:space="preserve"> </w:t>
       </w:r>
@@ -3000,7 +3000,7 @@
         <w:rPr>
           <w:noProof/>
         </w:rPr>
-        <w:t>6</w:t>
+        <w:t>3</w:t>
       </w:r>
     </w:fldSimple>
     <w:r>
@@ -4948,6 +4948,15 @@
       <w:szCs w:val="28"/>
     </w:rPr>
   </w:style>
+  <w:style w:type="character" w:styleId="FollowedHyperlink">
+    <w:name w:val="FollowedHyperlink"/>
+    <w:basedOn w:val="DefaultParagraphFont"/>
+    <w:rsid w:val="008D6BBF"/>
+    <w:rPr>
+      <w:color w:val="800080" w:themeColor="followedHyperlink"/>
+      <w:u w:val="single"/>
+    </w:rPr>
+  </w:style>
 </w:styles>
 </file>
 

</xml_diff>

<commit_message>
Fixed flow of credits box (again).
</commit_message>
<xml_diff>
--- a/final-documents/physician-patient-relationship.docx
+++ b/final-documents/physician-patient-relationship.docx
@@ -2459,6 +2459,8 @@
         <w:t xml:space="preserve"> </w:t>
       </w:r>
     </w:p>
+    <w:bookmarkStart w:id="19" w:name="wswbxpkj0ohr" w:colFirst="0" w:colLast="0"/>
+    <w:bookmarkEnd w:id="19"/>
     <w:p>
       <w:pPr>
         <w:pStyle w:val="BodyText"/>
@@ -2467,14 +2469,253 @@
           <w:numId w:val="13"/>
         </w:numPr>
       </w:pPr>
-      <w:bookmarkStart w:id="19" w:name="wswbxpkj0ohr" w:colFirst="0" w:colLast="0"/>
-      <w:bookmarkEnd w:id="19"/>
+      <w:r>
+        <w:fldChar w:fldCharType="begin"/>
+      </w:r>
+      <w:r>
+        <w:instrText>HYPERLINK "https://developers.google.com/identity/protocols/OpenIDConnect" \h</w:instrText>
+      </w:r>
+      <w:r>
+        <w:fldChar w:fldCharType="separate"/>
+      </w:r>
+      <w:r>
+        <w:rPr>
+          <w:color w:val="1155CC"/>
+          <w:u w:val="single"/>
+        </w:rPr>
+        <w:t>https://developers.google.com/identity/protocols/OpenIDConnect</w:t>
+      </w:r>
+      <w:r>
+        <w:fldChar w:fldCharType="end"/>
+      </w:r>
+      <w:r>
+        <w:t xml:space="preserve"> </w:t>
+      </w:r>
+    </w:p>
+    <w:bookmarkStart w:id="20" w:name="ct38l2ez24gl" w:colFirst="0" w:colLast="0"/>
+    <w:bookmarkEnd w:id="20"/>
+    <w:p>
+      <w:pPr>
+        <w:pStyle w:val="BodyText"/>
+        <w:numPr>
+          <w:ilvl w:val="0"/>
+          <w:numId w:val="13"/>
+        </w:numPr>
+      </w:pPr>
+      <w:r>
+        <w:fldChar w:fldCharType="begin"/>
+      </w:r>
+      <w:r>
+        <w:instrText>HYPERLINK "http://openid.net/certification/" \h</w:instrText>
+      </w:r>
+      <w:r>
+        <w:fldChar w:fldCharType="separate"/>
+      </w:r>
+      <w:r>
+        <w:rPr>
+          <w:color w:val="1155CC"/>
+          <w:u w:val="single"/>
+        </w:rPr>
+        <w:t>http://openid.net/certification/</w:t>
+      </w:r>
+      <w:r>
+        <w:fldChar w:fldCharType="end"/>
+      </w:r>
+      <w:r>
+        <w:t xml:space="preserve"> </w:t>
+      </w:r>
+    </w:p>
+    <w:bookmarkStart w:id="21" w:name="55rk2anqb9r2" w:colFirst="0" w:colLast="0"/>
+    <w:bookmarkEnd w:id="21"/>
+    <w:p>
+      <w:pPr>
+        <w:pStyle w:val="BodyText"/>
+        <w:numPr>
+          <w:ilvl w:val="0"/>
+          <w:numId w:val="13"/>
+        </w:numPr>
+      </w:pPr>
+      <w:r>
+        <w:fldChar w:fldCharType="begin"/>
+      </w:r>
+      <w:r>
+        <w:instrText>HYPERLINK "https://www.dlapiper.com/en/us/insights/publications/2015/08/new-eu-regulation-for-electronic-signatures/" \h</w:instrText>
+      </w:r>
+      <w:r>
+        <w:fldChar w:fldCharType="separate"/>
+      </w:r>
+      <w:r>
+        <w:rPr>
+          <w:color w:val="1155CC"/>
+          <w:u w:val="single"/>
+        </w:rPr>
+        <w:t>https://www.dlapiper.com/en/us/insights/publications/2015/08/new-eu-regulation-for-electronic-signatures/</w:t>
+      </w:r>
+      <w:r>
+        <w:fldChar w:fldCharType="end"/>
+      </w:r>
+      <w:r>
+        <w:t xml:space="preserve"> </w:t>
+      </w:r>
+    </w:p>
+    <w:bookmarkStart w:id="22" w:name="jlno2h4uxids" w:colFirst="0" w:colLast="0"/>
+    <w:bookmarkEnd w:id="22"/>
+    <w:p>
+      <w:pPr>
+        <w:pStyle w:val="BodyText"/>
+        <w:numPr>
+          <w:ilvl w:val="0"/>
+          <w:numId w:val="13"/>
+        </w:numPr>
+      </w:pPr>
+      <w:r>
+        <w:fldChar w:fldCharType="begin"/>
+      </w:r>
+      <w:r>
+        <w:instrText>HYPERLINK "https://fidoalliance.org/" \h</w:instrText>
+      </w:r>
+      <w:r>
+        <w:fldChar w:fldCharType="separate"/>
+      </w:r>
+      <w:r>
+        <w:rPr>
+          <w:color w:val="1155CC"/>
+          <w:u w:val="single"/>
+        </w:rPr>
+        <w:t>https://fidoalliance.org/</w:t>
+      </w:r>
+      <w:r>
+        <w:fldChar w:fldCharType="end"/>
+      </w:r>
+      <w:r>
+        <w:t xml:space="preserve"> </w:t>
+      </w:r>
+    </w:p>
+    <w:bookmarkStart w:id="23" w:name="isag5ve28igl" w:colFirst="0" w:colLast="0"/>
+    <w:bookmarkEnd w:id="23"/>
+    <w:p>
+      <w:pPr>
+        <w:pStyle w:val="BodyText"/>
+        <w:numPr>
+          <w:ilvl w:val="0"/>
+          <w:numId w:val="13"/>
+        </w:numPr>
+      </w:pPr>
+      <w:r>
+        <w:fldChar w:fldCharType="begin"/>
+      </w:r>
+      <w:r>
+        <w:instrText>HYPERLINK "http://www.coindesk.com/vermont-blockchain-timestamps-approval/" \h</w:instrText>
+      </w:r>
+      <w:r>
+        <w:fldChar w:fldCharType="separate"/>
+      </w:r>
+      <w:r>
+        <w:rPr>
+          <w:color w:val="1155CC"/>
+          <w:u w:val="single"/>
+        </w:rPr>
+        <w:t>http://www.coindesk.com/vermont-blockchain-timestamps-approval/</w:t>
+      </w:r>
+      <w:r>
+        <w:fldChar w:fldCharType="end"/>
+      </w:r>
+      <w:r>
+        <w:t xml:space="preserve"> </w:t>
+      </w:r>
+    </w:p>
+    <w:bookmarkStart w:id="24" w:name="l2ubwjk3fosq" w:colFirst="0" w:colLast="0"/>
+    <w:bookmarkEnd w:id="24"/>
+    <w:p>
+      <w:pPr>
+        <w:pStyle w:val="BodyText"/>
+        <w:numPr>
+          <w:ilvl w:val="0"/>
+          <w:numId w:val="13"/>
+        </w:numPr>
+      </w:pPr>
+      <w:r>
+        <w:fldChar w:fldCharType="begin"/>
+      </w:r>
+      <w:r>
+        <w:instrText>HYPERLINK "http://bit.ly/10SovTech" \h</w:instrText>
+      </w:r>
+      <w:r>
+        <w:fldChar w:fldCharType="separate"/>
+      </w:r>
+      <w:r>
+        <w:rPr>
+          <w:color w:val="1155CC"/>
+          <w:u w:val="single"/>
+        </w:rPr>
+        <w:t>http://bit.ly/10SovTech</w:t>
+      </w:r>
+      <w:r>
+        <w:fldChar w:fldCharType="end"/>
+      </w:r>
+      <w:r>
+        <w:t xml:space="preserve"> </w:t>
+      </w:r>
+    </w:p>
+    <w:bookmarkStart w:id="25" w:name="eq5321x0nmec" w:colFirst="0" w:colLast="0"/>
+    <w:bookmarkEnd w:id="25"/>
+    <w:p>
+      <w:pPr>
+        <w:pStyle w:val="BodyText"/>
+        <w:numPr>
+          <w:ilvl w:val="0"/>
+          <w:numId w:val="13"/>
+        </w:numPr>
+      </w:pPr>
+      <w:r>
+        <w:fldChar w:fldCharType="begin"/>
+      </w:r>
+      <w:r>
+        <w:instrText>HYPERLINK "http://openid.net/wg/heart/charter/" \h</w:instrText>
+      </w:r>
+      <w:r>
+        <w:fldChar w:fldCharType="separate"/>
+      </w:r>
+      <w:r>
+        <w:rPr>
+          <w:color w:val="1155CC"/>
+          <w:u w:val="single"/>
+        </w:rPr>
+        <w:t>http://openid.net/wg/heart/charter/</w:t>
+      </w:r>
+      <w:r>
+        <w:fldChar w:fldCharType="end"/>
+      </w:r>
+      <w:r>
+        <w:t xml:space="preserve"> </w:t>
+      </w:r>
+    </w:p>
+    <w:p>
+      <w:pPr>
+        <w:pStyle w:val="BodyText"/>
+        <w:ind w:left="720"/>
+        <w:sectPr>
+          <w:type w:val="continuous"/>
+          <w:pgSz w:w="12240" w:h="15840"/>
+          <w:pgMar w:top="1440" w:right="1080" w:bottom="1440" w:left="1080" w:gutter="0"/>
+          <w:pgNumType w:start="1"/>
+          <w:cols w:num="2"/>
+          <w:titlePg/>
+          <w:printerSettings r:id="rId19"/>
+        </w:sectPr>
+      </w:pPr>
+    </w:p>
+    <w:p>
+      <w:pPr>
+        <w:pStyle w:val="BodyText"/>
+        <w:ind w:left="720"/>
+      </w:pPr>
       <w:r>
         <w:rPr>
           <w:noProof/>
         </w:rPr>
         <w:pict>
-          <v:shape id="_x0000_s1037" type="#_x0000_t202" style="position:absolute;left:0;text-align:left;margin-left:18pt;margin-top:45pt;width:506.3pt;height:428.5pt;z-index:251674624;visibility:visible;mso-wrap-style:square;mso-wrap-edited:f;mso-width-percent:0;mso-wrap-distance-left:9pt;mso-wrap-distance-top:0;mso-wrap-distance-right:9pt;mso-wrap-distance-bottom:0;mso-position-horizontal:absolute;mso-position-horizontal-relative:text;mso-position-vertical:absolute;mso-position-vertical-relative:text;mso-width-percent:0;mso-width-relative:page;mso-height-relative:page;v-text-anchor:top" wrapcoords="-32 0 -32 21554 21632 21554 21632 0 -32 0" o:gfxdata="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" fillcolor="white [3212]" strokecolor="black [3213]" strokeweight="1pt">
+          <v:shape id="_x0000_s1037" type="#_x0000_t202" style="position:absolute;left:0;text-align:left;margin-left:0;margin-top:30pt;width:506.3pt;height:428.5pt;z-index:251674624;visibility:visible;mso-wrap-style:square;mso-wrap-edited:f;mso-width-percent:0;mso-wrap-distance-left:9pt;mso-wrap-distance-top:0;mso-wrap-distance-right:9pt;mso-wrap-distance-bottom:0;mso-position-horizontal:absolute;mso-position-horizontal-relative:text;mso-position-vertical:absolute;mso-position-vertical-relative:text;mso-width-percent:0;mso-width-relative:page;mso-height-relative:page;v-text-anchor:top" wrapcoords="-32 0 -32 21554 21632 21554 21632 0 -32 0" o:gfxdata="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" fillcolor="white [3212]" strokecolor="black [3213]" strokeweight="1pt">
             <v:fill opacity="58853f"/>
             <v:shadow opacity=".75" offset="8979emu,8979emu"/>
             <v:textbox inset=",7.2pt,,7.2pt">
@@ -2539,7 +2780,7 @@
                   <w:r>
                     <w:t xml:space="preserve">This paper was produced as part of the </w:t>
                   </w:r>
-                  <w:hyperlink r:id="rId19" w:history="1">
+                  <w:hyperlink r:id="rId20" w:history="1">
                     <w:r>
                       <w:rPr>
                         <w:rStyle w:val="Hyperlink"/>
@@ -2630,7 +2871,7 @@
                   <w:pPr>
                     <w:ind w:firstLine="720"/>
                   </w:pPr>
-                  <w:hyperlink r:id="rId20" w:history="1">
+                  <w:hyperlink r:id="rId21" w:history="1">
                     <w:r>
                       <w:rPr>
                         <w:rStyle w:val="Hyperlink"/>
@@ -2688,237 +2929,6 @@
           </v:shape>
         </w:pict>
       </w:r>
-      <w:hyperlink r:id="rId21">
-        <w:r>
-          <w:rPr>
-            <w:color w:val="1155CC"/>
-            <w:u w:val="single"/>
-          </w:rPr>
-          <w:t>https://developers.google.com/identity/protocols/OpenIDConnect</w:t>
-        </w:r>
-      </w:hyperlink>
-      <w:r>
-        <w:t xml:space="preserve"> </w:t>
-      </w:r>
-    </w:p>
-    <w:bookmarkStart w:id="20" w:name="ct38l2ez24gl" w:colFirst="0" w:colLast="0"/>
-    <w:bookmarkEnd w:id="20"/>
-    <w:p>
-      <w:pPr>
-        <w:pStyle w:val="BodyText"/>
-        <w:numPr>
-          <w:ilvl w:val="0"/>
-          <w:numId w:val="13"/>
-        </w:numPr>
-      </w:pPr>
-      <w:r>
-        <w:fldChar w:fldCharType="begin"/>
-      </w:r>
-      <w:r>
-        <w:instrText>HYPERLINK "http://openid.net/certification/" \h</w:instrText>
-      </w:r>
-      <w:r>
-        <w:fldChar w:fldCharType="separate"/>
-      </w:r>
-      <w:r>
-        <w:rPr>
-          <w:color w:val="1155CC"/>
-          <w:u w:val="single"/>
-        </w:rPr>
-        <w:t>http://openid.net/certification/</w:t>
-      </w:r>
-      <w:r>
-        <w:fldChar w:fldCharType="end"/>
-      </w:r>
-      <w:r>
-        <w:t xml:space="preserve"> </w:t>
-      </w:r>
-    </w:p>
-    <w:bookmarkStart w:id="21" w:name="55rk2anqb9r2" w:colFirst="0" w:colLast="0"/>
-    <w:bookmarkEnd w:id="21"/>
-    <w:p>
-      <w:pPr>
-        <w:pStyle w:val="BodyText"/>
-        <w:numPr>
-          <w:ilvl w:val="0"/>
-          <w:numId w:val="13"/>
-        </w:numPr>
-      </w:pPr>
-      <w:r>
-        <w:fldChar w:fldCharType="begin"/>
-      </w:r>
-      <w:r>
-        <w:instrText>HYPERLINK "https://www.dlapiper.com/en/us/insights/publications/2015/08/new-eu-regulation-for-electronic-signatures/" \h</w:instrText>
-      </w:r>
-      <w:r>
-        <w:fldChar w:fldCharType="separate"/>
-      </w:r>
-      <w:r>
-        <w:rPr>
-          <w:color w:val="1155CC"/>
-          <w:u w:val="single"/>
-        </w:rPr>
-        <w:t>https://www.dlapiper.com/en/us/insights/publications/2015/08/new-eu-regulation-for-electronic-signatures/</w:t>
-      </w:r>
-      <w:r>
-        <w:fldChar w:fldCharType="end"/>
-      </w:r>
-      <w:r>
-        <w:t xml:space="preserve"> </w:t>
-      </w:r>
-    </w:p>
-    <w:bookmarkStart w:id="22" w:name="jlno2h4uxids" w:colFirst="0" w:colLast="0"/>
-    <w:bookmarkEnd w:id="22"/>
-    <w:p>
-      <w:pPr>
-        <w:pStyle w:val="BodyText"/>
-        <w:numPr>
-          <w:ilvl w:val="0"/>
-          <w:numId w:val="13"/>
-        </w:numPr>
-      </w:pPr>
-      <w:r>
-        <w:fldChar w:fldCharType="begin"/>
-      </w:r>
-      <w:r>
-        <w:instrText>HYPERLINK "https://fidoalliance.org/" \h</w:instrText>
-      </w:r>
-      <w:r>
-        <w:fldChar w:fldCharType="separate"/>
-      </w:r>
-      <w:r>
-        <w:rPr>
-          <w:color w:val="1155CC"/>
-          <w:u w:val="single"/>
-        </w:rPr>
-        <w:t>https://fidoalliance.org/</w:t>
-      </w:r>
-      <w:r>
-        <w:fldChar w:fldCharType="end"/>
-      </w:r>
-      <w:r>
-        <w:t xml:space="preserve"> </w:t>
-      </w:r>
-    </w:p>
-    <w:bookmarkStart w:id="23" w:name="isag5ve28igl" w:colFirst="0" w:colLast="0"/>
-    <w:bookmarkEnd w:id="23"/>
-    <w:p>
-      <w:pPr>
-        <w:pStyle w:val="BodyText"/>
-        <w:numPr>
-          <w:ilvl w:val="0"/>
-          <w:numId w:val="13"/>
-        </w:numPr>
-      </w:pPr>
-      <w:r>
-        <w:fldChar w:fldCharType="begin"/>
-      </w:r>
-      <w:r>
-        <w:instrText>HYPERLINK "http://www.coindesk.com/vermont-blockchain-timestamps-approval/" \h</w:instrText>
-      </w:r>
-      <w:r>
-        <w:fldChar w:fldCharType="separate"/>
-      </w:r>
-      <w:r>
-        <w:rPr>
-          <w:color w:val="1155CC"/>
-          <w:u w:val="single"/>
-        </w:rPr>
-        <w:t>http://www.coindesk.com/vermont-blockchain-timestamps-approval/</w:t>
-      </w:r>
-      <w:r>
-        <w:fldChar w:fldCharType="end"/>
-      </w:r>
-      <w:r>
-        <w:t xml:space="preserve"> </w:t>
-      </w:r>
-    </w:p>
-    <w:bookmarkStart w:id="24" w:name="l2ubwjk3fosq" w:colFirst="0" w:colLast="0"/>
-    <w:bookmarkEnd w:id="24"/>
-    <w:p>
-      <w:pPr>
-        <w:pStyle w:val="BodyText"/>
-        <w:numPr>
-          <w:ilvl w:val="0"/>
-          <w:numId w:val="13"/>
-        </w:numPr>
-      </w:pPr>
-      <w:r>
-        <w:fldChar w:fldCharType="begin"/>
-      </w:r>
-      <w:r>
-        <w:instrText>HYPERLINK "http://bit.ly/10SovTech" \h</w:instrText>
-      </w:r>
-      <w:r>
-        <w:fldChar w:fldCharType="separate"/>
-      </w:r>
-      <w:r>
-        <w:rPr>
-          <w:color w:val="1155CC"/>
-          <w:u w:val="single"/>
-        </w:rPr>
-        <w:t>http://bit.ly/10SovTech</w:t>
-      </w:r>
-      <w:r>
-        <w:fldChar w:fldCharType="end"/>
-      </w:r>
-      <w:r>
-        <w:t xml:space="preserve"> </w:t>
-      </w:r>
-    </w:p>
-    <w:bookmarkStart w:id="25" w:name="eq5321x0nmec" w:colFirst="0" w:colLast="0"/>
-    <w:bookmarkEnd w:id="25"/>
-    <w:p>
-      <w:pPr>
-        <w:pStyle w:val="BodyText"/>
-        <w:numPr>
-          <w:ilvl w:val="0"/>
-          <w:numId w:val="13"/>
-        </w:numPr>
-      </w:pPr>
-      <w:r>
-        <w:fldChar w:fldCharType="begin"/>
-      </w:r>
-      <w:r>
-        <w:instrText>HYPERLINK "http://openid.net/wg/heart/charter/" \h</w:instrText>
-      </w:r>
-      <w:r>
-        <w:fldChar w:fldCharType="separate"/>
-      </w:r>
-      <w:r>
-        <w:rPr>
-          <w:color w:val="1155CC"/>
-          <w:u w:val="single"/>
-        </w:rPr>
-        <w:t>http://openid.net/wg/heart/charter/</w:t>
-      </w:r>
-      <w:r>
-        <w:fldChar w:fldCharType="end"/>
-      </w:r>
-      <w:r>
-        <w:t xml:space="preserve"> </w:t>
-      </w:r>
-    </w:p>
-    <w:p>
-      <w:pPr>
-        <w:pStyle w:val="BodyText"/>
-        <w:ind w:left="720"/>
-        <w:sectPr>
-          <w:type w:val="continuous"/>
-          <w:pgSz w:w="12240" w:h="15840"/>
-          <w:pgMar w:top="1440" w:right="1080" w:bottom="1440" w:left="1080" w:gutter="0"/>
-          <w:pgNumType w:start="1"/>
-          <w:cols w:num="2"/>
-          <w:titlePg/>
-          <w:printerSettings r:id="rId22"/>
-        </w:sectPr>
-      </w:pPr>
-    </w:p>
-    <w:p>
-      <w:pPr>
-        <w:pStyle w:val="BodyText"/>
-        <w:ind w:left="720"/>
-      </w:pPr>
     </w:p>
     <w:p>
       <w:pPr>
@@ -2930,7 +2940,7 @@
           <w:pgMar w:top="1440" w:right="1080" w:bottom="1440" w:left="1080" w:gutter="0"/>
           <w:pgNumType w:start="1"/>
           <w:titlePg/>
-          <w:printerSettings r:id="rId23"/>
+          <w:printerSettings r:id="rId22"/>
         </w:sectPr>
       </w:pPr>
     </w:p>
@@ -2947,7 +2957,7 @@
       <w:pgNumType w:start="1"/>
       <w:cols w:num="2"/>
       <w:titlePg/>
-      <w:printerSettings r:id="rId24"/>
+      <w:printerSettings r:id="rId23"/>
     </w:sectPr>
   </w:body>
 </w:document>
@@ -3000,7 +3010,7 @@
         <w:rPr>
           <w:noProof/>
         </w:rPr>
-        <w:t>3</w:t>
+        <w:t>2</w:t>
       </w:r>
     </w:fldSimple>
     <w:r>

</xml_diff>